<commit_message>
🚧 Finished basic GA algorithm
</commit_message>
<xml_diff>
--- a/A2/COS 314_A2_Report.docx
+++ b/A2/COS 314_A2_Report.docx
@@ -1,6 +1,6 @@
 
 <file path=word/document.xml><?xml version="1.0" encoding="utf-8"?>
-<w:document xmlns:wpc="http://schemas.microsoft.com/office/word/2010/wordprocessingCanvas" xmlns:cx="http://schemas.microsoft.com/office/drawing/2014/chartex" xmlns:cx1="http://schemas.microsoft.com/office/drawing/2015/9/8/chartex" xmlns:cx2="http://schemas.microsoft.com/office/drawing/2015/10/21/chartex" xmlns:cx3="http://schemas.microsoft.com/office/drawing/2016/5/9/chartex" xmlns:cx4="http://schemas.microsoft.com/office/drawing/2016/5/10/chartex" xmlns:cx5="http://schemas.microsoft.com/office/drawing/2016/5/11/chartex" xmlns:cx6="http://schemas.microsoft.com/office/drawing/2016/5/12/chartex" xmlns:cx7="http://schemas.microsoft.com/office/drawing/2016/5/13/chartex" xmlns:cx8="http://schemas.microsoft.com/office/drawing/2016/5/14/chartex" xmlns:mc="http://schemas.openxmlformats.org/markup-compatibility/2006" xmlns:aink="http://schemas.microsoft.com/office/drawing/2016/ink" xmlns:am3d="http://schemas.microsoft.com/office/drawing/2017/model3d" xmlns:o="urn:schemas-microsoft-com:office:office" xmlns:oel="http://schemas.microsoft.com/office/2019/extlst" xmlns:r="http://schemas.openxmlformats.org/officeDocument/2006/relationships" xmlns:m="http://schemas.openxmlformats.org/officeDocument/2006/math" xmlns:v="urn:schemas-microsoft-com:vml" xmlns:wp14="http://schemas.microsoft.com/office/word/2010/wordprocessingDrawing" xmlns:wp="http://schemas.openxmlformats.org/drawingml/2006/wordprocessingDrawing" xmlns:w10="urn:schemas-microsoft-com:office:word" xmlns:w="http://schemas.openxmlformats.org/wordprocessingml/2006/main" xmlns:w14="http://schemas.microsoft.com/office/word/2010/wordml" xmlns:w15="http://schemas.microsoft.com/office/word/2012/wordml" xmlns:w16cex="http://schemas.microsoft.com/office/word/2018/wordml/cex" xmlns:w16cid="http://schemas.microsoft.com/office/word/2016/wordml/cid" xmlns:w16="http://schemas.microsoft.com/office/word/2018/wordml" xmlns:w16sdtdh="http://schemas.microsoft.com/office/word/2020/wordml/sdtdatahash" xmlns:w16se="http://schemas.microsoft.com/office/word/2015/wordml/symex" xmlns:wpg="http://schemas.microsoft.com/office/word/2010/wordprocessingGroup" xmlns:wpi="http://schemas.microsoft.com/office/word/2010/wordprocessingInk" xmlns:wne="http://schemas.microsoft.com/office/word/2006/wordml" xmlns:wps="http://schemas.microsoft.com/office/word/2010/wordprocessingShape" mc:Ignorable="w14 w15 w16se w16cid w16 w16cex w16sdtdh wp14">
+<w:document xmlns:wpc="http://schemas.microsoft.com/office/word/2010/wordprocessingCanvas" xmlns:cx="http://schemas.microsoft.com/office/drawing/2014/chartex" xmlns:cx1="http://schemas.microsoft.com/office/drawing/2015/9/8/chartex" xmlns:cx2="http://schemas.microsoft.com/office/drawing/2015/10/21/chartex" xmlns:cx3="http://schemas.microsoft.com/office/drawing/2016/5/9/chartex" xmlns:cx4="http://schemas.microsoft.com/office/drawing/2016/5/10/chartex" xmlns:cx5="http://schemas.microsoft.com/office/drawing/2016/5/11/chartex" xmlns:cx6="http://schemas.microsoft.com/office/drawing/2016/5/12/chartex" xmlns:cx7="http://schemas.microsoft.com/office/drawing/2016/5/13/chartex" xmlns:cx8="http://schemas.microsoft.com/office/drawing/2016/5/14/chartex" xmlns:mc="http://schemas.openxmlformats.org/markup-compatibility/2006" xmlns:aink="http://schemas.microsoft.com/office/drawing/2016/ink" xmlns:am3d="http://schemas.microsoft.com/office/drawing/2017/model3d" xmlns:o="urn:schemas-microsoft-com:office:office" xmlns:oel="http://schemas.microsoft.com/office/2019/extlst" xmlns:r="http://schemas.openxmlformats.org/officeDocument/2006/relationships" xmlns:m="http://schemas.openxmlformats.org/officeDocument/2006/math" xmlns:v="urn:schemas-microsoft-com:vml" xmlns:wp14="http://schemas.microsoft.com/office/word/2010/wordprocessingDrawing" xmlns:wp="http://schemas.openxmlformats.org/drawingml/2006/wordprocessingDrawing" xmlns:w10="urn:schemas-microsoft-com:office:word" xmlns:w="http://schemas.openxmlformats.org/wordprocessingml/2006/main" xmlns:w14="http://schemas.microsoft.com/office/word/2010/wordml" xmlns:w15="http://schemas.microsoft.com/office/word/2012/wordml" xmlns:w16cex="http://schemas.microsoft.com/office/word/2018/wordml/cex" xmlns:w16cid="http://schemas.microsoft.com/office/word/2016/wordml/cid" xmlns:w16="http://schemas.microsoft.com/office/word/2018/wordml" xmlns:w16du="http://schemas.microsoft.com/office/word/2023/wordml/word16du" xmlns:w16sdtdh="http://schemas.microsoft.com/office/word/2020/wordml/sdtdatahash" xmlns:w16se="http://schemas.microsoft.com/office/word/2015/wordml/symex" xmlns:wpg="http://schemas.microsoft.com/office/word/2010/wordprocessingGroup" xmlns:wpi="http://schemas.microsoft.com/office/word/2010/wordprocessingInk" xmlns:wne="http://schemas.microsoft.com/office/word/2006/wordml" xmlns:wps="http://schemas.microsoft.com/office/word/2010/wordprocessingShape" mc:Ignorable="w14 w15 w16se w16cid w16 w16cex w16sdtdh wp14">
   <w:body>
     <w:p>
       <w:pPr>
@@ -25,6 +25,82 @@
           <w:lang w:val="en-US"/>
         </w:rPr>
       </w:pPr>
+      <w:hyperlink r:id="rId5" w:history="1">
+        <w:r>
+          <w:rPr>
+            <w:rStyle w:val="Hyperlink"/>
+            <w:lang w:val="en-US"/>
+          </w:rPr>
+          <w:t>https://dl.acm.org/doi/pdf/10.1145/1068009.1068111</w:t>
+        </w:r>
+      </w:hyperlink>
+      <w:r>
+        <w:rPr>
+          <w:lang w:val="en-US"/>
+        </w:rPr>
+        <w:t xml:space="preserve"> [pdf] original website here: </w:t>
+      </w:r>
+      <w:hyperlink r:id="rId6" w:history="1">
+        <w:r>
+          <w:rPr>
+            <w:rStyle w:val="Hyperlink"/>
+            <w:lang w:val="en-US"/>
+          </w:rPr>
+          <w:t>https://dl.acm.org/doi/abs/10.1145/1068009.1068111?casa_token=EXjop4ZbkmIAAAAA:tsypoGC-kPbuNJKQiztRC8il-XmWOKr-EhNqPTi99qFVgElb7bfc36BZD7F-MDnk_2L03v4_pw_0</w:t>
+        </w:r>
+      </w:hyperlink>
+      <w:r>
+        <w:rPr>
+          <w:lang w:val="en-US"/>
+        </w:rPr>
+        <w:t xml:space="preserve"> </w:t>
+      </w:r>
+    </w:p>
+    <w:p>
+      <w:pPr>
+        <w:rPr>
+          <w:lang w:val="en-US"/>
+        </w:rPr>
+      </w:pPr>
+      <w:hyperlink r:id="rId7" w:history="1">
+        <w:r>
+          <w:rPr>
+            <w:rStyle w:val="Hyperlink"/>
+            <w:lang w:val="en-US"/>
+          </w:rPr>
+          <w:t>https://dl.acm.org/doi/pdf/10.1145/326619.326694</w:t>
+        </w:r>
+      </w:hyperlink>
+    </w:p>
+    <w:p>
+      <w:pPr>
+        <w:rPr>
+          <w:lang w:val="en-US"/>
+        </w:rPr>
+      </w:pPr>
+      <w:hyperlink r:id="rId8" w:history="1">
+        <w:r>
+          <w:rPr>
+            <w:rStyle w:val="Hyperlink"/>
+            <w:lang w:val="en-US"/>
+          </w:rPr>
+          <w:t>https://www.researchgate.net/profile/Saber-Doustdargholi/publication/228939007_A_Hybrid_Genetic_Algorithm_for_the_Multidimensional_Knapsack_Problem/links/0c96053c91b40a8429000000/A-Hybrid-Genetic-Algorithm-for-the-Multidimensional-Knapsack-Problem.pdf</w:t>
+        </w:r>
+      </w:hyperlink>
+    </w:p>
+    <w:p>
+      <w:pPr>
+        <w:rPr>
+          <w:lang w:val="en-US"/>
+        </w:rPr>
+      </w:pPr>
+    </w:p>
+    <w:p>
+      <w:pPr>
+        <w:rPr>
+          <w:lang w:val="en-US"/>
+        </w:rPr>
+      </w:pPr>
       <w:r>
         <w:rPr>
           <w:lang w:val="en-US"/>
@@ -48,8 +124,16 @@
         <w:rPr>
           <w:lang w:val="en-US"/>
         </w:rPr>
-        <w:t>A1 loader and summarizer and tweak</w:t>
-      </w:r>
+        <w:t xml:space="preserve">A1 loader and summarizer and </w:t>
+      </w:r>
+      <w:proofErr w:type="gramStart"/>
+      <w:r>
+        <w:rPr>
+          <w:lang w:val="en-US"/>
+        </w:rPr>
+        <w:t>tweak</w:t>
+      </w:r>
+      <w:proofErr w:type="gramEnd"/>
     </w:p>
     <w:p>
       <w:pPr>
@@ -66,8 +150,16 @@
         <w:rPr>
           <w:lang w:val="en-US"/>
         </w:rPr>
-        <w:t>Develop a GA to solve the Knapsack problem</w:t>
-      </w:r>
+        <w:t xml:space="preserve">Develop a GA to solve the Knapsack </w:t>
+      </w:r>
+      <w:proofErr w:type="gramStart"/>
+      <w:r>
+        <w:rPr>
+          <w:lang w:val="en-US"/>
+        </w:rPr>
+        <w:t>problem</w:t>
+      </w:r>
+      <w:proofErr w:type="gramEnd"/>
     </w:p>
     <w:p>
       <w:pPr>
@@ -84,8 +176,16 @@
         <w:rPr>
           <w:lang w:val="en-US"/>
         </w:rPr>
-        <w:t>Develop ACO to solve the Knapsack problem</w:t>
-      </w:r>
+        <w:t xml:space="preserve">Develop ACO to solve the Knapsack </w:t>
+      </w:r>
+      <w:proofErr w:type="gramStart"/>
+      <w:r>
+        <w:rPr>
+          <w:lang w:val="en-US"/>
+        </w:rPr>
+        <w:t>problem</w:t>
+      </w:r>
+      <w:proofErr w:type="gramEnd"/>
     </w:p>
     <w:p>
       <w:pPr>
@@ -176,6 +276,192 @@
         </w:rPr>
         <w:t>Conclusion</w:t>
       </w:r>
+    </w:p>
+    <w:p>
+      <w:pPr>
+        <w:rPr>
+          <w:lang w:val="en-US"/>
+        </w:rPr>
+      </w:pPr>
+      <w:r>
+        <w:rPr>
+          <w:lang w:val="en-US"/>
+        </w:rPr>
+        <w:t>=== general resources</w:t>
+      </w:r>
+    </w:p>
+    <w:p>
+      <w:pPr>
+        <w:rPr>
+          <w:lang w:val="en-US"/>
+        </w:rPr>
+      </w:pPr>
+      <w:hyperlink r:id="rId9" w:history="1">
+        <w:r>
+          <w:rPr>
+            <w:rStyle w:val="Hyperlink"/>
+            <w:lang w:val="en-US"/>
+          </w:rPr>
+          <w:t>https://www.youtube.com/watch?v=MacVqujSXWE</w:t>
+        </w:r>
+      </w:hyperlink>
+      <w:r>
+        <w:rPr>
+          <w:lang w:val="en-US"/>
+        </w:rPr>
+        <w:t xml:space="preserve"> </w:t>
+      </w:r>
+    </w:p>
+    <w:p>
+      <w:pPr>
+        <w:rPr>
+          <w:lang w:val="en-US"/>
+        </w:rPr>
+      </w:pPr>
+      <w:hyperlink r:id="rId10" w:history="1">
+        <w:r>
+          <w:rPr>
+            <w:rStyle w:val="Hyperlink"/>
+            <w:lang w:val="en-US"/>
+          </w:rPr>
+          <w:t>https://arpitbhayani.me/blogs/genetic-knapsack#:~:text=For%20our%20knapsack%20example%2C%20we,the%20next%20steps%20of%20evolution</w:t>
+        </w:r>
+      </w:hyperlink>
+      <w:r>
+        <w:rPr>
+          <w:lang w:val="en-US"/>
+        </w:rPr>
+        <w:t>.</w:t>
+      </w:r>
+    </w:p>
+    <w:p>
+      <w:pPr>
+        <w:rPr>
+          <w:lang w:val="en-US"/>
+        </w:rPr>
+      </w:pPr>
+      <w:hyperlink r:id="rId11" w:history="1">
+        <w:r>
+          <w:rPr>
+            <w:rStyle w:val="Hyperlink"/>
+            <w:lang w:val="en-US"/>
+          </w:rPr>
+          <w:t>https://medium.com/koderunners/genetic-algorithm-part-3-knapsack-problem-b59035ddd1d6</w:t>
+        </w:r>
+      </w:hyperlink>
+    </w:p>
+    <w:p>
+      <w:pPr>
+        <w:rPr>
+          <w:lang w:val="en-US"/>
+        </w:rPr>
+      </w:pPr>
+      <w:hyperlink r:id="rId12" w:history="1">
+        <w:r>
+          <w:rPr>
+            <w:rStyle w:val="Hyperlink"/>
+            <w:lang w:val="en-US"/>
+          </w:rPr>
+          <w:t>https://www.dataminingapps.com/2017/03/solving-the-knapsack-problem-with-a-simple-genetic-algorithm/</w:t>
+        </w:r>
+      </w:hyperlink>
+    </w:p>
+    <w:p>
+      <w:pPr>
+        <w:rPr>
+          <w:lang w:val="en-US"/>
+        </w:rPr>
+      </w:pPr>
+      <w:hyperlink r:id="rId13" w:history="1">
+        <w:r>
+          <w:rPr>
+            <w:rStyle w:val="Hyperlink"/>
+            <w:lang w:val="en-US"/>
+          </w:rPr>
+          <w:t>https://plainenglish.io/blog/genetic-algorithm-in-python-101-da1687d3339b</w:t>
+        </w:r>
+      </w:hyperlink>
+    </w:p>
+    <w:p>
+      <w:pPr>
+        <w:rPr>
+          <w:lang w:val="en-US"/>
+        </w:rPr>
+      </w:pPr>
+      <w:hyperlink r:id="rId14" w:history="1">
+        <w:r>
+          <w:rPr>
+            <w:rStyle w:val="Hyperlink"/>
+            <w:lang w:val="en-US"/>
+          </w:rPr>
+          <w:t>https://towardsdatascience.com/genetic-algorithm-in-r-the-knapsack-problem-3edc5b07d4a7</w:t>
+        </w:r>
+      </w:hyperlink>
+      <w:r>
+        <w:rPr>
+          <w:lang w:val="en-US"/>
+        </w:rPr>
+        <w:t xml:space="preserve"> </w:t>
+      </w:r>
+    </w:p>
+    <w:p>
+      <w:pPr>
+        <w:rPr>
+          <w:lang w:val="en-US"/>
+        </w:rPr>
+      </w:pPr>
+    </w:p>
+    <w:p>
+      <w:pPr>
+        <w:rPr>
+          <w:lang w:val="en-US"/>
+        </w:rPr>
+      </w:pPr>
+      <w:r>
+        <w:rPr>
+          <w:lang w:val="en-US"/>
+        </w:rPr>
+        <w:t>=== other papers</w:t>
+      </w:r>
+    </w:p>
+    <w:p>
+      <w:pPr>
+        <w:rPr>
+          <w:lang w:val="en-US"/>
+        </w:rPr>
+      </w:pPr>
+      <w:hyperlink r:id="rId15" w:history="1">
+        <w:r>
+          <w:rPr>
+            <w:rStyle w:val="Hyperlink"/>
+            <w:lang w:val="en-US"/>
+          </w:rPr>
+          <w:t>https://www.researchgate.net/publication/301409726_Solving_the_0-1_Knapsack_problem_using_Genetic_Algorithm_and_Rough_Set_Theory</w:t>
+        </w:r>
+      </w:hyperlink>
+    </w:p>
+    <w:p>
+      <w:pPr>
+        <w:rPr>
+          <w:lang w:val="en-US"/>
+        </w:rPr>
+      </w:pPr>
+      <w:hyperlink r:id="rId16" w:history="1">
+        <w:r>
+          <w:rPr>
+            <w:rStyle w:val="Hyperlink"/>
+            <w:lang w:val="en-US"/>
+          </w:rPr>
+          <w:t>https://www.micsymposium.org/mics_2004/Hristake.pdf</w:t>
+        </w:r>
+      </w:hyperlink>
+    </w:p>
+    <w:p>
+      <w:pPr>
+        <w:rPr>
+          <w:lang w:val="en-US"/>
+        </w:rPr>
+      </w:pPr>
     </w:p>
     <w:sectPr>
       <w:pgSz w:w="11906" w:h="16838"/>
@@ -188,7 +474,7 @@
 </file>
 
 <file path=word/numbering.xml><?xml version="1.0" encoding="utf-8"?>
-<w:numbering xmlns:wpc="http://schemas.microsoft.com/office/word/2010/wordprocessingCanvas" xmlns:cx="http://schemas.microsoft.com/office/drawing/2014/chartex" xmlns:cx1="http://schemas.microsoft.com/office/drawing/2015/9/8/chartex" xmlns:cx2="http://schemas.microsoft.com/office/drawing/2015/10/21/chartex" xmlns:cx3="http://schemas.microsoft.com/office/drawing/2016/5/9/chartex" xmlns:cx4="http://schemas.microsoft.com/office/drawing/2016/5/10/chartex" xmlns:cx5="http://schemas.microsoft.com/office/drawing/2016/5/11/chartex" xmlns:cx6="http://schemas.microsoft.com/office/drawing/2016/5/12/chartex" xmlns:cx7="http://schemas.microsoft.com/office/drawing/2016/5/13/chartex" xmlns:cx8="http://schemas.microsoft.com/office/drawing/2016/5/14/chartex" xmlns:mc="http://schemas.openxmlformats.org/markup-compatibility/2006" xmlns:aink="http://schemas.microsoft.com/office/drawing/2016/ink" xmlns:am3d="http://schemas.microsoft.com/office/drawing/2017/model3d" xmlns:o="urn:schemas-microsoft-com:office:office" xmlns:oel="http://schemas.microsoft.com/office/2019/extlst" xmlns:r="http://schemas.openxmlformats.org/officeDocument/2006/relationships" xmlns:m="http://schemas.openxmlformats.org/officeDocument/2006/math" xmlns:v="urn:schemas-microsoft-com:vml" xmlns:wp14="http://schemas.microsoft.com/office/word/2010/wordprocessingDrawing" xmlns:wp="http://schemas.openxmlformats.org/drawingml/2006/wordprocessingDrawing" xmlns:w10="urn:schemas-microsoft-com:office:word" xmlns:w="http://schemas.openxmlformats.org/wordprocessingml/2006/main" xmlns:w14="http://schemas.microsoft.com/office/word/2010/wordml" xmlns:w15="http://schemas.microsoft.com/office/word/2012/wordml" xmlns:w16cex="http://schemas.microsoft.com/office/word/2018/wordml/cex" xmlns:w16cid="http://schemas.microsoft.com/office/word/2016/wordml/cid" xmlns:w16="http://schemas.microsoft.com/office/word/2018/wordml" xmlns:w16sdtdh="http://schemas.microsoft.com/office/word/2020/wordml/sdtdatahash" xmlns:w16se="http://schemas.microsoft.com/office/word/2015/wordml/symex" xmlns:wpg="http://schemas.microsoft.com/office/word/2010/wordprocessingGroup" xmlns:wpi="http://schemas.microsoft.com/office/word/2010/wordprocessingInk" xmlns:wne="http://schemas.microsoft.com/office/word/2006/wordml" xmlns:wps="http://schemas.microsoft.com/office/word/2010/wordprocessingShape" mc:Ignorable="w14 w15 w16se w16cid w16 w16cex w16sdtdh wp14">
+<w:numbering xmlns:wpc="http://schemas.microsoft.com/office/word/2010/wordprocessingCanvas" xmlns:cx="http://schemas.microsoft.com/office/drawing/2014/chartex" xmlns:cx1="http://schemas.microsoft.com/office/drawing/2015/9/8/chartex" xmlns:cx2="http://schemas.microsoft.com/office/drawing/2015/10/21/chartex" xmlns:cx3="http://schemas.microsoft.com/office/drawing/2016/5/9/chartex" xmlns:cx4="http://schemas.microsoft.com/office/drawing/2016/5/10/chartex" xmlns:cx5="http://schemas.microsoft.com/office/drawing/2016/5/11/chartex" xmlns:cx6="http://schemas.microsoft.com/office/drawing/2016/5/12/chartex" xmlns:cx7="http://schemas.microsoft.com/office/drawing/2016/5/13/chartex" xmlns:cx8="http://schemas.microsoft.com/office/drawing/2016/5/14/chartex" xmlns:mc="http://schemas.openxmlformats.org/markup-compatibility/2006" xmlns:aink="http://schemas.microsoft.com/office/drawing/2016/ink" xmlns:am3d="http://schemas.microsoft.com/office/drawing/2017/model3d" xmlns:o="urn:schemas-microsoft-com:office:office" xmlns:oel="http://schemas.microsoft.com/office/2019/extlst" xmlns:r="http://schemas.openxmlformats.org/officeDocument/2006/relationships" xmlns:m="http://schemas.openxmlformats.org/officeDocument/2006/math" xmlns:v="urn:schemas-microsoft-com:vml" xmlns:wp14="http://schemas.microsoft.com/office/word/2010/wordprocessingDrawing" xmlns:wp="http://schemas.openxmlformats.org/drawingml/2006/wordprocessingDrawing" xmlns:w10="urn:schemas-microsoft-com:office:word" xmlns:w="http://schemas.openxmlformats.org/wordprocessingml/2006/main" xmlns:w14="http://schemas.microsoft.com/office/word/2010/wordml" xmlns:w15="http://schemas.microsoft.com/office/word/2012/wordml" xmlns:w16cex="http://schemas.microsoft.com/office/word/2018/wordml/cex" xmlns:w16cid="http://schemas.microsoft.com/office/word/2016/wordml/cid" xmlns:w16="http://schemas.microsoft.com/office/word/2018/wordml" xmlns:w16du="http://schemas.microsoft.com/office/word/2023/wordml/word16du" xmlns:w16sdtdh="http://schemas.microsoft.com/office/word/2020/wordml/sdtdatahash" xmlns:w16se="http://schemas.microsoft.com/office/word/2015/wordml/symex" xmlns:wpg="http://schemas.microsoft.com/office/word/2010/wordprocessingGroup" xmlns:wpi="http://schemas.microsoft.com/office/word/2010/wordprocessingInk" xmlns:wne="http://schemas.microsoft.com/office/word/2006/wordml" xmlns:wps="http://schemas.microsoft.com/office/word/2010/wordprocessingShape" mc:Ignorable="w14 w15 w16se w16cid w16 w16cex w16sdtdh wp14">
   <w:abstractNum w:abstractNumId="0" w15:restartNumberingAfterBreak="0">
     <w:nsid w:val="5A652CD5"/>
     <w:multiLevelType w:val="hybridMultilevel"/>
@@ -802,6 +1088,29 @@
       <w:contextualSpacing/>
     </w:pPr>
   </w:style>
+  <w:style w:type="character" w:styleId="Hyperlink">
+    <w:name w:val="Hyperlink"/>
+    <w:basedOn w:val="DefaultParagraphFont"/>
+    <w:uiPriority w:val="99"/>
+    <w:unhideWhenUsed/>
+    <w:rsid w:val="00715DF2"/>
+    <w:rPr>
+      <w:color w:val="0563C1" w:themeColor="hyperlink"/>
+      <w:u w:val="single"/>
+    </w:rPr>
+  </w:style>
+  <w:style w:type="character" w:styleId="UnresolvedMention">
+    <w:name w:val="Unresolved Mention"/>
+    <w:basedOn w:val="DefaultParagraphFont"/>
+    <w:uiPriority w:val="99"/>
+    <w:semiHidden/>
+    <w:unhideWhenUsed/>
+    <w:rsid w:val="00715DF2"/>
+    <w:rPr>
+      <w:color w:val="605E5C"/>
+      <w:shd w:val="clear" w:color="auto" w:fill="E1DFDD"/>
+    </w:rPr>
+  </w:style>
 </w:styles>
 </file>
 

</xml_diff>

<commit_message>
🚧 Tweaked GA and set parameters to initial values
</commit_message>
<xml_diff>
--- a/A2/COS 314_A2_Report.docx
+++ b/A2/COS 314_A2_Report.docx
@@ -25,35 +25,11 @@
           <w:lang w:val="en-US"/>
         </w:rPr>
       </w:pPr>
-      <w:hyperlink r:id="rId5" w:history="1">
-        <w:r>
-          <w:rPr>
-            <w:rStyle w:val="Hyperlink"/>
-            <w:lang w:val="en-US"/>
-          </w:rPr>
-          <w:t>https://dl.acm.org/doi/pdf/10.1145/1068009.1068111</w:t>
-        </w:r>
-      </w:hyperlink>
-      <w:r>
-        <w:rPr>
-          <w:lang w:val="en-US"/>
-        </w:rPr>
-        <w:t xml:space="preserve"> [pdf] original website here: </w:t>
-      </w:r>
-      <w:hyperlink r:id="rId6" w:history="1">
-        <w:r>
-          <w:rPr>
-            <w:rStyle w:val="Hyperlink"/>
-            <w:lang w:val="en-US"/>
-          </w:rPr>
-          <w:t>https://dl.acm.org/doi/abs/10.1145/1068009.1068111?casa_token=EXjop4ZbkmIAAAAA:tsypoGC-kPbuNJKQiztRC8il-XmWOKr-EhNqPTi99qFVgElb7bfc36BZD7F-MDnk_2L03v4_pw_0</w:t>
-        </w:r>
-      </w:hyperlink>
-      <w:r>
-        <w:rPr>
-          <w:lang w:val="en-US"/>
-        </w:rPr>
-        <w:t xml:space="preserve"> </w:t>
+      <w:r>
+        <w:rPr>
+          <w:lang w:val="en-US"/>
+        </w:rPr>
+        <w:t>The Knapsack problem is a… the goal is to…</w:t>
       </w:r>
     </w:p>
     <w:p>
@@ -62,58 +38,6 @@
           <w:lang w:val="en-US"/>
         </w:rPr>
       </w:pPr>
-      <w:hyperlink r:id="rId7" w:history="1">
-        <w:r>
-          <w:rPr>
-            <w:rStyle w:val="Hyperlink"/>
-            <w:lang w:val="en-US"/>
-          </w:rPr>
-          <w:t>https://dl.acm.org/doi/pdf/10.1145/326619.326694</w:t>
-        </w:r>
-      </w:hyperlink>
-    </w:p>
-    <w:p>
-      <w:pPr>
-        <w:rPr>
-          <w:lang w:val="en-US"/>
-        </w:rPr>
-      </w:pPr>
-      <w:hyperlink r:id="rId8" w:history="1">
-        <w:r>
-          <w:rPr>
-            <w:rStyle w:val="Hyperlink"/>
-            <w:lang w:val="en-US"/>
-          </w:rPr>
-          <w:t>https://www.researchgate.net/profile/Saber-Doustdargholi/publication/228939007_A_Hybrid_Genetic_Algorithm_for_the_Multidimensional_Knapsack_Problem/links/0c96053c91b40a8429000000/A-Hybrid-Genetic-Algorithm-for-the-Multidimensional-Knapsack-Problem.pdf</w:t>
-        </w:r>
-      </w:hyperlink>
-    </w:p>
-    <w:p>
-      <w:pPr>
-        <w:rPr>
-          <w:lang w:val="en-US"/>
-        </w:rPr>
-      </w:pPr>
-    </w:p>
-    <w:p>
-      <w:pPr>
-        <w:rPr>
-          <w:lang w:val="en-US"/>
-        </w:rPr>
-      </w:pPr>
-      <w:r>
-        <w:rPr>
-          <w:lang w:val="en-US"/>
-        </w:rPr>
-        <w:t>The Knapsack problem is a… the goal is to…</w:t>
-      </w:r>
-    </w:p>
-    <w:p>
-      <w:pPr>
-        <w:rPr>
-          <w:lang w:val="en-US"/>
-        </w:rPr>
-      </w:pPr>
       <w:r>
         <w:rPr>
           <w:lang w:val="en-US"/>
@@ -124,16 +48,8 @@
         <w:rPr>
           <w:lang w:val="en-US"/>
         </w:rPr>
-        <w:t xml:space="preserve">A1 loader and summarizer and </w:t>
-      </w:r>
-      <w:proofErr w:type="gramStart"/>
-      <w:r>
-        <w:rPr>
-          <w:lang w:val="en-US"/>
-        </w:rPr>
-        <w:t>tweak</w:t>
-      </w:r>
-      <w:proofErr w:type="gramEnd"/>
+        <w:t>A1 loader and summarizer and tweak</w:t>
+      </w:r>
     </w:p>
     <w:p>
       <w:pPr>
@@ -150,16 +66,8 @@
         <w:rPr>
           <w:lang w:val="en-US"/>
         </w:rPr>
-        <w:t xml:space="preserve">Develop a GA to solve the Knapsack </w:t>
-      </w:r>
-      <w:proofErr w:type="gramStart"/>
-      <w:r>
-        <w:rPr>
-          <w:lang w:val="en-US"/>
-        </w:rPr>
-        <w:t>problem</w:t>
-      </w:r>
-      <w:proofErr w:type="gramEnd"/>
+        <w:t>Develop a GA to solve the Knapsack problem</w:t>
+      </w:r>
     </w:p>
     <w:p>
       <w:pPr>
@@ -176,16 +84,8 @@
         <w:rPr>
           <w:lang w:val="en-US"/>
         </w:rPr>
-        <w:t xml:space="preserve">Develop ACO to solve the Knapsack </w:t>
-      </w:r>
-      <w:proofErr w:type="gramStart"/>
-      <w:r>
-        <w:rPr>
-          <w:lang w:val="en-US"/>
-        </w:rPr>
-        <w:t>problem</w:t>
-      </w:r>
-      <w:proofErr w:type="gramEnd"/>
+        <w:t>Develop ACO to solve the Knapsack problem</w:t>
+      </w:r>
     </w:p>
     <w:p>
       <w:pPr>
@@ -284,10 +184,7 @@
         </w:rPr>
       </w:pPr>
       <w:r>
-        <w:rPr>
-          <w:lang w:val="en-US"/>
-        </w:rPr>
-        <w:t>=== general resources</w:t>
+        <w:t>(Julstrom, 2005)</w:t>
       </w:r>
     </w:p>
     <w:p>
@@ -296,172 +193,12 @@
           <w:lang w:val="en-US"/>
         </w:rPr>
       </w:pPr>
-      <w:hyperlink r:id="rId9" w:history="1">
-        <w:r>
-          <w:rPr>
-            <w:rStyle w:val="Hyperlink"/>
-            <w:lang w:val="en-US"/>
-          </w:rPr>
-          <w:t>https://www.youtube.com/watch?v=MacVqujSXWE</w:t>
-        </w:r>
-      </w:hyperlink>
-      <w:r>
-        <w:rPr>
-          <w:lang w:val="en-US"/>
-        </w:rPr>
-        <w:t xml:space="preserve"> </w:t>
-      </w:r>
-    </w:p>
-    <w:p>
-      <w:pPr>
-        <w:rPr>
-          <w:lang w:val="en-US"/>
-        </w:rPr>
-      </w:pPr>
-      <w:hyperlink r:id="rId10" w:history="1">
-        <w:r>
-          <w:rPr>
-            <w:rStyle w:val="Hyperlink"/>
-            <w:lang w:val="en-US"/>
-          </w:rPr>
-          <w:t>https://arpitbhayani.me/blogs/genetic-knapsack#:~:text=For%20our%20knapsack%20example%2C%20we,the%20next%20steps%20of%20evolution</w:t>
-        </w:r>
-      </w:hyperlink>
-      <w:r>
-        <w:rPr>
-          <w:lang w:val="en-US"/>
-        </w:rPr>
-        <w:t>.</w:t>
-      </w:r>
-    </w:p>
-    <w:p>
-      <w:pPr>
-        <w:rPr>
-          <w:lang w:val="en-US"/>
-        </w:rPr>
-      </w:pPr>
-      <w:hyperlink r:id="rId11" w:history="1">
-        <w:r>
-          <w:rPr>
-            <w:rStyle w:val="Hyperlink"/>
-            <w:lang w:val="en-US"/>
-          </w:rPr>
-          <w:t>https://medium.com/koderunners/genetic-algorithm-part-3-knapsack-problem-b59035ddd1d6</w:t>
-        </w:r>
-      </w:hyperlink>
-    </w:p>
-    <w:p>
-      <w:pPr>
-        <w:rPr>
-          <w:lang w:val="en-US"/>
-        </w:rPr>
-      </w:pPr>
-      <w:hyperlink r:id="rId12" w:history="1">
-        <w:r>
-          <w:rPr>
-            <w:rStyle w:val="Hyperlink"/>
-            <w:lang w:val="en-US"/>
-          </w:rPr>
-          <w:t>https://www.dataminingapps.com/2017/03/solving-the-knapsack-problem-with-a-simple-genetic-algorithm/</w:t>
-        </w:r>
-      </w:hyperlink>
-    </w:p>
-    <w:p>
-      <w:pPr>
-        <w:rPr>
-          <w:lang w:val="en-US"/>
-        </w:rPr>
-      </w:pPr>
-      <w:hyperlink r:id="rId13" w:history="1">
-        <w:r>
-          <w:rPr>
-            <w:rStyle w:val="Hyperlink"/>
-            <w:lang w:val="en-US"/>
-          </w:rPr>
-          <w:t>https://plainenglish.io/blog/genetic-algorithm-in-python-101-da1687d3339b</w:t>
-        </w:r>
-      </w:hyperlink>
-    </w:p>
-    <w:p>
-      <w:pPr>
-        <w:rPr>
-          <w:lang w:val="en-US"/>
-        </w:rPr>
-      </w:pPr>
-      <w:hyperlink r:id="rId14" w:history="1">
-        <w:r>
-          <w:rPr>
-            <w:rStyle w:val="Hyperlink"/>
-            <w:lang w:val="en-US"/>
-          </w:rPr>
-          <w:t>https://towardsdatascience.com/genetic-algorithm-in-r-the-knapsack-problem-3edc5b07d4a7</w:t>
-        </w:r>
-      </w:hyperlink>
-      <w:r>
-        <w:rPr>
-          <w:lang w:val="en-US"/>
-        </w:rPr>
-        <w:t xml:space="preserve"> </w:t>
-      </w:r>
-    </w:p>
-    <w:p>
-      <w:pPr>
-        <w:rPr>
-          <w:lang w:val="en-US"/>
-        </w:rPr>
-      </w:pPr>
-    </w:p>
-    <w:p>
-      <w:pPr>
-        <w:rPr>
-          <w:lang w:val="en-US"/>
-        </w:rPr>
-      </w:pPr>
-      <w:r>
-        <w:rPr>
-          <w:lang w:val="en-US"/>
-        </w:rPr>
-        <w:t>=== other papers</w:t>
-      </w:r>
-    </w:p>
-    <w:p>
-      <w:pPr>
-        <w:rPr>
-          <w:lang w:val="en-US"/>
-        </w:rPr>
-      </w:pPr>
-      <w:hyperlink r:id="rId15" w:history="1">
-        <w:r>
-          <w:rPr>
-            <w:rStyle w:val="Hyperlink"/>
-            <w:lang w:val="en-US"/>
-          </w:rPr>
-          <w:t>https://www.researchgate.net/publication/301409726_Solving_the_0-1_Knapsack_problem_using_Genetic_Algorithm_and_Rough_Set_Theory</w:t>
-        </w:r>
-      </w:hyperlink>
-    </w:p>
-    <w:p>
-      <w:pPr>
-        <w:rPr>
-          <w:lang w:val="en-US"/>
-        </w:rPr>
-      </w:pPr>
-      <w:hyperlink r:id="rId16" w:history="1">
-        <w:r>
-          <w:rPr>
-            <w:rStyle w:val="Hyperlink"/>
-            <w:lang w:val="en-US"/>
-          </w:rPr>
-          <w:t>https://www.micsymposium.org/mics_2004/Hristake.pdf</w:t>
-        </w:r>
-      </w:hyperlink>
-    </w:p>
-    <w:p>
-      <w:pPr>
-        <w:rPr>
-          <w:lang w:val="en-US"/>
-        </w:rPr>
-      </w:pPr>
+      <w:r>
+        <w:rPr>
+          <w:lang w:val="en-US"/>
+        </w:rPr>
+        <w:t>Julstrom, B.A. (2005) “Greedy, genetic, and greedy genetic algorithms for the quadratic knapsack problem,” Proceedings of the 7th annual conference on Genetic and evolutionary computation, pp. 607–614. Available at: https://doi.org/10.1145/1068009.1068111.</w:t>
+      </w:r>
     </w:p>
     <w:sectPr>
       <w:pgSz w:w="11906" w:h="16838"/>
@@ -1111,6 +848,18 @@
       <w:shd w:val="clear" w:color="auto" w:fill="E1DFDD"/>
     </w:rPr>
   </w:style>
+  <w:style w:type="character" w:styleId="FollowedHyperlink">
+    <w:name w:val="FollowedHyperlink"/>
+    <w:basedOn w:val="DefaultParagraphFont"/>
+    <w:uiPriority w:val="99"/>
+    <w:semiHidden/>
+    <w:unhideWhenUsed/>
+    <w:rsid w:val="001F132B"/>
+    <w:rPr>
+      <w:color w:val="954F72" w:themeColor="followedHyperlink"/>
+      <w:u w:val="single"/>
+    </w:rPr>
+  </w:style>
 </w:styles>
 </file>
 

</xml_diff>

<commit_message>
🚧 Basic ACO algorithm
</commit_message>
<xml_diff>
--- a/A2/COS 314_A2_Report.docx
+++ b/A2/COS 314_A2_Report.docx
@@ -4,52 +4,1727 @@
   <w:body>
     <w:p>
       <w:pPr>
-        <w:rPr>
+        <w:jc w:val="center"/>
+        <w:rPr>
+          <w:rFonts w:ascii="Arial" w:hAnsi="Arial" w:cs="Arial"/>
           <w:sz w:val="32"/>
           <w:szCs w:val="32"/>
-          <w:lang w:val="en-US"/>
-        </w:rPr>
-      </w:pPr>
-      <w:r>
-        <w:rPr>
+        </w:rPr>
+      </w:pPr>
+      <w:r>
+        <w:rPr>
+          <w:rFonts w:ascii="Arial" w:hAnsi="Arial" w:cs="Arial"/>
           <w:sz w:val="32"/>
           <w:szCs w:val="32"/>
-          <w:lang w:val="en-US"/>
-        </w:rPr>
+        </w:rPr>
+        <w:t xml:space="preserve">COS 314 Assignment </w:t>
+      </w:r>
+      <w:r>
+        <w:rPr>
+          <w:rFonts w:ascii="Arial" w:hAnsi="Arial" w:cs="Arial"/>
+          <w:sz w:val="32"/>
+          <w:szCs w:val="32"/>
+        </w:rPr>
+        <w:t>2</w:t>
+      </w:r>
+    </w:p>
+    <w:p>
+      <w:pPr>
+        <w:rPr>
+          <w:rFonts w:ascii="Arial" w:hAnsi="Arial" w:cs="Arial"/>
+          <w:sz w:val="24"/>
+          <w:szCs w:val="24"/>
+        </w:rPr>
+      </w:pPr>
+      <w:r>
+        <w:rPr>
+          <w:rFonts w:ascii="Arial" w:hAnsi="Arial" w:cs="Arial"/>
+          <w:sz w:val="24"/>
+          <w:szCs w:val="24"/>
+        </w:rPr>
+        <w:t xml:space="preserve">Tayla Orsmond </w:t>
+      </w:r>
+      <w:r>
+        <w:rPr>
+          <w:rFonts w:ascii="Arial" w:hAnsi="Arial" w:cs="Arial"/>
+          <w:sz w:val="24"/>
+          <w:szCs w:val="24"/>
+        </w:rPr>
+        <w:tab/>
+      </w:r>
+      <w:r>
+        <w:rPr>
+          <w:rFonts w:ascii="Arial" w:hAnsi="Arial" w:cs="Arial"/>
+          <w:sz w:val="24"/>
+          <w:szCs w:val="24"/>
+        </w:rPr>
+        <w:tab/>
+      </w:r>
+      <w:r>
+        <w:rPr>
+          <w:rFonts w:ascii="Arial" w:hAnsi="Arial" w:cs="Arial"/>
+          <w:sz w:val="24"/>
+          <w:szCs w:val="24"/>
+        </w:rPr>
+        <w:tab/>
+      </w:r>
+      <w:r>
+        <w:rPr>
+          <w:rFonts w:ascii="Arial" w:hAnsi="Arial" w:cs="Arial"/>
+          <w:sz w:val="24"/>
+          <w:szCs w:val="24"/>
+        </w:rPr>
+        <w:tab/>
+      </w:r>
+      <w:r>
+        <w:rPr>
+          <w:rFonts w:ascii="Arial" w:hAnsi="Arial" w:cs="Arial"/>
+          <w:sz w:val="24"/>
+          <w:szCs w:val="24"/>
+        </w:rPr>
+        <w:tab/>
+      </w:r>
+      <w:r>
+        <w:rPr>
+          <w:rFonts w:ascii="Arial" w:hAnsi="Arial" w:cs="Arial"/>
+          <w:sz w:val="24"/>
+          <w:szCs w:val="24"/>
+        </w:rPr>
+        <w:tab/>
+      </w:r>
+      <w:r>
+        <w:rPr>
+          <w:rFonts w:ascii="Arial" w:hAnsi="Arial" w:cs="Arial"/>
+          <w:sz w:val="24"/>
+          <w:szCs w:val="24"/>
+        </w:rPr>
+        <w:tab/>
+      </w:r>
+      <w:r>
+        <w:rPr>
+          <w:rFonts w:ascii="Arial" w:hAnsi="Arial" w:cs="Arial"/>
+          <w:sz w:val="24"/>
+          <w:szCs w:val="24"/>
+        </w:rPr>
+        <w:tab/>
+        <w:t xml:space="preserve">         u21467456</w:t>
+      </w:r>
+    </w:p>
+    <w:p>
+      <w:pPr>
+        <w:pStyle w:val="Heading1"/>
+      </w:pPr>
+      <w:r>
         <w:t>Comparing the Effectiveness of Utilizing a Genetic Algorithm (GA) and Ant Colony Optimization (ACO) in Solving the Knapsack Problem</w:t>
       </w:r>
     </w:p>
     <w:p>
       <w:pPr>
-        <w:rPr>
-          <w:lang w:val="en-US"/>
-        </w:rPr>
-      </w:pPr>
-      <w:r>
-        <w:rPr>
-          <w:lang w:val="en-US"/>
-        </w:rPr>
-        <w:t>The Knapsack problem is a… the goal is to…</w:t>
-      </w:r>
-    </w:p>
-    <w:p>
-      <w:pPr>
-        <w:rPr>
-          <w:lang w:val="en-US"/>
-        </w:rPr>
-      </w:pPr>
-      <w:r>
-        <w:rPr>
+        <w:pStyle w:val="Heading2"/>
+      </w:pPr>
+      <w:r>
+        <w:t>Introduction</w:t>
+      </w:r>
+    </w:p>
+    <w:p>
+      <w:pPr>
+        <w:rPr>
+          <w:rFonts w:ascii="Arial" w:hAnsi="Arial" w:cs="Arial"/>
+          <w:lang w:val="en-US"/>
+        </w:rPr>
+      </w:pPr>
+      <w:r>
+        <w:rPr>
+          <w:rFonts w:ascii="Arial" w:hAnsi="Arial" w:cs="Arial"/>
+          <w:lang w:val="en-US"/>
+        </w:rPr>
+        <w:t xml:space="preserve">The 1-0 </w:t>
+      </w:r>
+      <w:r>
+        <w:rPr>
+          <w:rFonts w:ascii="Arial" w:hAnsi="Arial" w:cs="Arial"/>
+          <w:lang w:val="en-US"/>
+        </w:rPr>
+        <w:t xml:space="preserve">knapsack problem is an optimization problem where a subset of n items, each with a </w:t>
+      </w:r>
+      <w:r>
+        <w:rPr>
+          <w:rFonts w:ascii="Arial" w:hAnsi="Arial" w:cs="Arial"/>
+          <w:lang w:val="en-US"/>
+        </w:rPr>
+        <w:t>weight and</w:t>
+      </w:r>
+      <w:r>
+        <w:rPr>
+          <w:rFonts w:ascii="Arial" w:hAnsi="Arial" w:cs="Arial"/>
+          <w:lang w:val="en-US"/>
+        </w:rPr>
+        <w:t xml:space="preserve"> value, must be </w:t>
+      </w:r>
+      <w:r>
+        <w:rPr>
+          <w:rFonts w:ascii="Arial" w:hAnsi="Arial" w:cs="Arial"/>
+          <w:lang w:val="en-US"/>
+        </w:rPr>
+        <w:t>placed into a knapsack such that the total weight of the items in the knapsack does not exceed the</w:t>
+      </w:r>
+      <w:r>
+        <w:rPr>
+          <w:rFonts w:ascii="Arial" w:hAnsi="Arial" w:cs="Arial"/>
+          <w:lang w:val="en-US"/>
+        </w:rPr>
+        <w:t xml:space="preserve"> </w:t>
+      </w:r>
+      <w:r>
+        <w:rPr>
+          <w:rFonts w:ascii="Arial" w:hAnsi="Arial" w:cs="Arial"/>
+          <w:lang w:val="en-US"/>
+        </w:rPr>
+        <w:t xml:space="preserve">capacity, and </w:t>
+      </w:r>
+      <w:r>
+        <w:rPr>
+          <w:rFonts w:ascii="Arial" w:hAnsi="Arial" w:cs="Arial"/>
+          <w:lang w:val="en-US"/>
+        </w:rPr>
+        <w:t>such that the</w:t>
+      </w:r>
+      <w:r>
+        <w:rPr>
+          <w:rFonts w:ascii="Arial" w:hAnsi="Arial" w:cs="Arial"/>
+          <w:lang w:val="en-US"/>
+        </w:rPr>
+        <w:t>ir</w:t>
+      </w:r>
+      <w:r>
+        <w:rPr>
+          <w:rFonts w:ascii="Arial" w:hAnsi="Arial" w:cs="Arial"/>
+          <w:lang w:val="en-US"/>
+        </w:rPr>
+        <w:t xml:space="preserve"> combined value is maximized. In the simplest form of the problem the items are one dimensional and as such their shape </w:t>
+      </w:r>
+      <w:r>
+        <w:rPr>
+          <w:rFonts w:ascii="Arial" w:hAnsi="Arial" w:cs="Arial"/>
+          <w:lang w:val="en-US"/>
+        </w:rPr>
+        <w:t xml:space="preserve">/ volume does not have to be considered. </w:t>
+      </w:r>
+      <w:r>
+        <w:rPr>
+          <w:rFonts w:ascii="Arial" w:hAnsi="Arial" w:cs="Arial"/>
+          <w:lang w:val="en-US"/>
+        </w:rPr>
+        <w:t xml:space="preserve">Items also cannot be placed more than once into the </w:t>
+      </w:r>
+      <w:r>
+        <w:rPr>
+          <w:rFonts w:ascii="Arial" w:hAnsi="Arial" w:cs="Arial"/>
+          <w:lang w:val="en-US"/>
+        </w:rPr>
+        <w:t>knapsack,</w:t>
+      </w:r>
+      <w:r>
+        <w:rPr>
+          <w:rFonts w:ascii="Arial" w:hAnsi="Arial" w:cs="Arial"/>
+          <w:lang w:val="en-US"/>
+        </w:rPr>
+        <w:t xml:space="preserve"> nor can only a portion of the item exist in the knapsack. </w:t>
+      </w:r>
+    </w:p>
+    <w:p>
+      <w:pPr>
+        <w:rPr>
+          <w:rFonts w:ascii="Arial" w:hAnsi="Arial" w:cs="Arial"/>
+          <w:lang w:val="en-US"/>
+        </w:rPr>
+      </w:pPr>
+      <w:r>
+        <w:rPr>
+          <w:rFonts w:ascii="Arial" w:hAnsi="Arial" w:cs="Arial"/>
+          <w:lang w:val="en-US"/>
+        </w:rPr>
+        <w:t xml:space="preserve">This assignment aims to compare the </w:t>
+      </w:r>
+      <w:r>
+        <w:rPr>
+          <w:rFonts w:ascii="Arial" w:hAnsi="Arial" w:cs="Arial"/>
+          <w:lang w:val="en-US"/>
+        </w:rPr>
+        <w:t>effectiveness of using a Genetic Algorithm (GA) against Ant Colony Optimization (ACO) in solving instances of the knapsack problem.</w:t>
+      </w:r>
+    </w:p>
+    <w:p>
+      <w:pPr>
+        <w:pStyle w:val="Heading2"/>
+      </w:pPr>
+      <w:r>
+        <w:t>Genetic Algorithm</w:t>
+      </w:r>
+      <w:r>
+        <w:t xml:space="preserve"> (GA)</w:t>
+      </w:r>
+    </w:p>
+    <w:p>
+      <w:pPr>
+        <w:rPr>
+          <w:rFonts w:ascii="Arial" w:hAnsi="Arial" w:cs="Arial"/>
+          <w:lang w:val="en-US"/>
+        </w:rPr>
+      </w:pPr>
+      <w:r>
+        <w:rPr>
+          <w:rFonts w:ascii="Arial" w:hAnsi="Arial" w:cs="Arial"/>
+          <w:lang w:val="en-US"/>
+        </w:rPr>
+        <w:t>A genetic algorithm is a meta-heuristic that applies Darwin's principle of natural selection to produce optimal solutions. The algorithm begins by generating an initial population of individuals (chromosomes) and, through several generations, modifies and updates the population to reflect the evolving individuals. Offspring are produced from selected parents who form part of the new generation that is expected to be more fit than the previous one. The fitness of the individuals is evaluated by a fitness function, and the algorithm is biased towards fitter individuals such that, over time, the average fitness of the population increases, and the population converges towards an optimal solution. The algorithm stops when a specified criterion is met.</w:t>
+      </w:r>
+    </w:p>
+    <w:p>
+      <w:pPr>
+        <w:rPr>
+          <w:rFonts w:ascii="Arial" w:hAnsi="Arial" w:cs="Arial"/>
+          <w:lang w:val="en-US"/>
+        </w:rPr>
+      </w:pPr>
+      <w:r>
+        <w:rPr>
+          <w:rFonts w:ascii="Arial" w:hAnsi="Arial" w:cs="Arial"/>
+          <w:lang w:val="en-US"/>
+        </w:rPr>
+        <w:t>When designing a GA, several different methods and parameters must be carefully chosen and developed. In the context of the knapsack problem, these are discussed below.</w:t>
+      </w:r>
+    </w:p>
+    <w:p>
+      <w:pPr>
+        <w:pStyle w:val="Heading3"/>
+      </w:pPr>
+      <w:r>
+        <w:t>Individual Representation</w:t>
+      </w:r>
+    </w:p>
+    <w:p>
+      <w:pPr>
+        <w:rPr>
+          <w:rFonts w:ascii="Arial" w:hAnsi="Arial" w:cs="Arial"/>
+          <w:lang w:val="en-US"/>
+        </w:rPr>
+      </w:pPr>
+      <w:r>
+        <w:rPr>
+          <w:rFonts w:ascii="Arial" w:hAnsi="Arial" w:cs="Arial"/>
+          <w:lang w:val="en-US"/>
+        </w:rPr>
+        <w:t xml:space="preserve">An individual is represented as a chromosome made up of </w:t>
+      </w:r>
+      <w:r>
+        <w:rPr>
+          <w:rFonts w:ascii="Arial" w:hAnsi="Arial" w:cs="Arial"/>
+          <w:lang w:val="en-US"/>
+        </w:rPr>
+        <w:t>several</w:t>
+      </w:r>
+      <w:r>
+        <w:rPr>
+          <w:rFonts w:ascii="Arial" w:hAnsi="Arial" w:cs="Arial"/>
+          <w:lang w:val="en-US"/>
+        </w:rPr>
+        <w:t xml:space="preserve"> genes. In this instance, individuals are represented as binary fixed-length strings (chromosomes) where each bit (gene) represents </w:t>
+      </w:r>
+      <w:r>
+        <w:rPr>
+          <w:rFonts w:ascii="Arial" w:hAnsi="Arial" w:cs="Arial"/>
+          <w:lang w:val="en-US"/>
+        </w:rPr>
+        <w:t xml:space="preserve">whether </w:t>
+      </w:r>
+      <w:r>
+        <w:rPr>
+          <w:rFonts w:ascii="Arial" w:hAnsi="Arial" w:cs="Arial"/>
+          <w:lang w:val="en-US"/>
+        </w:rPr>
+        <w:t xml:space="preserve">an item from the </w:t>
+      </w:r>
+      <w:r>
+        <w:rPr>
+          <w:rFonts w:ascii="Arial" w:hAnsi="Arial" w:cs="Arial"/>
+          <w:lang w:val="en-US"/>
+        </w:rPr>
+        <w:t>instance set</w:t>
+      </w:r>
+      <w:r>
+        <w:rPr>
+          <w:rFonts w:ascii="Arial" w:hAnsi="Arial" w:cs="Arial"/>
+          <w:lang w:val="en-US"/>
+        </w:rPr>
+        <w:t xml:space="preserve"> is selected. </w:t>
+      </w:r>
+      <w:r>
+        <w:rPr>
+          <w:rFonts w:ascii="Arial" w:hAnsi="Arial" w:cs="Arial"/>
+          <w:lang w:val="en-US"/>
+        </w:rPr>
+        <w:t xml:space="preserve">The number of bits in the string equals the total number of items in the </w:t>
+      </w:r>
+      <w:r>
+        <w:rPr>
+          <w:rFonts w:ascii="Arial" w:hAnsi="Arial" w:cs="Arial"/>
+          <w:lang w:val="en-US"/>
+        </w:rPr>
+        <w:t xml:space="preserve">instance. </w:t>
+      </w:r>
+      <w:r>
+        <w:rPr>
+          <w:rFonts w:ascii="Arial" w:hAnsi="Arial" w:cs="Arial"/>
+          <w:lang w:val="en-US"/>
+        </w:rPr>
+        <w:t xml:space="preserve">For example, 10110 would indicate that </w:t>
+      </w:r>
+      <w:r>
+        <w:rPr>
+          <w:rFonts w:ascii="Arial" w:hAnsi="Arial" w:cs="Arial"/>
+          <w:lang w:val="en-US"/>
+        </w:rPr>
+        <w:t>the 1</w:t>
+      </w:r>
+      <w:r>
+        <w:rPr>
+          <w:rFonts w:ascii="Arial" w:hAnsi="Arial" w:cs="Arial"/>
+          <w:vertAlign w:val="superscript"/>
+          <w:lang w:val="en-US"/>
+        </w:rPr>
+        <w:t>st</w:t>
+      </w:r>
+      <w:r>
+        <w:rPr>
+          <w:rFonts w:ascii="Arial" w:hAnsi="Arial" w:cs="Arial"/>
+          <w:lang w:val="en-US"/>
+        </w:rPr>
+        <w:t>, 3</w:t>
+      </w:r>
+      <w:r>
+        <w:rPr>
+          <w:rFonts w:ascii="Arial" w:hAnsi="Arial" w:cs="Arial"/>
+          <w:vertAlign w:val="superscript"/>
+          <w:lang w:val="en-US"/>
+        </w:rPr>
+        <w:t>rd</w:t>
+      </w:r>
+      <w:r>
+        <w:rPr>
+          <w:rFonts w:ascii="Arial" w:hAnsi="Arial" w:cs="Arial"/>
+          <w:lang w:val="en-US"/>
+        </w:rPr>
+        <w:t xml:space="preserve">, </w:t>
+      </w:r>
+      <w:r>
+        <w:rPr>
+          <w:rFonts w:ascii="Arial" w:hAnsi="Arial" w:cs="Arial"/>
+          <w:lang w:val="en-US"/>
+        </w:rPr>
+        <w:t>and 4</w:t>
+      </w:r>
+      <w:r>
+        <w:rPr>
+          <w:rFonts w:ascii="Arial" w:hAnsi="Arial" w:cs="Arial"/>
+          <w:vertAlign w:val="superscript"/>
+          <w:lang w:val="en-US"/>
+        </w:rPr>
+        <w:t>th</w:t>
+      </w:r>
+      <w:r>
+        <w:rPr>
+          <w:rFonts w:ascii="Arial" w:hAnsi="Arial" w:cs="Arial"/>
+          <w:lang w:val="en-US"/>
+        </w:rPr>
+        <w:t xml:space="preserve"> items from the </w:t>
+      </w:r>
+      <w:r>
+        <w:rPr>
+          <w:rFonts w:ascii="Arial" w:hAnsi="Arial" w:cs="Arial"/>
+          <w:lang w:val="en-US"/>
+        </w:rPr>
+        <w:t>instance set</w:t>
+      </w:r>
+      <w:r>
+        <w:rPr>
+          <w:rFonts w:ascii="Arial" w:hAnsi="Arial" w:cs="Arial"/>
+          <w:lang w:val="en-US"/>
+        </w:rPr>
+        <w:t xml:space="preserve"> are selected to be placed in the knapsack. </w:t>
+      </w:r>
+    </w:p>
+    <w:p>
+      <w:pPr>
+        <w:rPr>
+          <w:rFonts w:ascii="Arial" w:hAnsi="Arial" w:cs="Arial"/>
+          <w:lang w:val="en-US"/>
+        </w:rPr>
+      </w:pPr>
+      <w:r>
+        <w:rPr>
+          <w:rFonts w:ascii="Arial" w:hAnsi="Arial" w:cs="Arial"/>
+          <w:lang w:val="en-US"/>
+        </w:rPr>
+        <w:t xml:space="preserve">Individuals are initially randomly </w:t>
+      </w:r>
+      <w:r>
+        <w:rPr>
+          <w:rFonts w:ascii="Arial" w:hAnsi="Arial" w:cs="Arial"/>
+          <w:lang w:val="en-US"/>
+        </w:rPr>
+        <w:t>generated and can initially have a weight that exceeds the capacity of the knapsack.</w:t>
+      </w:r>
+      <w:r>
+        <w:rPr>
+          <w:rFonts w:ascii="Arial" w:hAnsi="Arial" w:cs="Arial"/>
+          <w:lang w:val="en-US"/>
+        </w:rPr>
+        <w:t xml:space="preserve"> </w:t>
+      </w:r>
+      <w:r>
+        <w:rPr>
+          <w:rFonts w:ascii="Arial" w:hAnsi="Arial" w:cs="Arial"/>
+          <w:b/>
+          <w:bCs/>
+          <w:lang w:val="en-US"/>
+        </w:rPr>
+        <w:t xml:space="preserve">The size of the population is controlled by the </w:t>
+      </w:r>
+      <w:proofErr w:type="spellStart"/>
+      <w:r>
+        <w:rPr>
+          <w:rFonts w:ascii="Arial" w:hAnsi="Arial" w:cs="Arial"/>
+          <w:b/>
+          <w:bCs/>
+          <w:lang w:val="en-US"/>
+        </w:rPr>
+        <w:t>populationSize</w:t>
+      </w:r>
+      <w:proofErr w:type="spellEnd"/>
+      <w:r>
+        <w:rPr>
+          <w:rFonts w:ascii="Arial" w:hAnsi="Arial" w:cs="Arial"/>
+          <w:b/>
+          <w:bCs/>
+          <w:lang w:val="en-US"/>
+        </w:rPr>
+        <w:t xml:space="preserve"> parameter</w:t>
+      </w:r>
+      <w:r>
+        <w:rPr>
+          <w:rFonts w:ascii="Arial" w:hAnsi="Arial" w:cs="Arial"/>
+          <w:lang w:val="en-US"/>
+        </w:rPr>
+        <w:t>.</w:t>
+      </w:r>
+      <w:r>
+        <w:rPr>
+          <w:rFonts w:ascii="Arial" w:hAnsi="Arial" w:cs="Arial"/>
+          <w:lang w:val="en-US"/>
+        </w:rPr>
+        <w:t xml:space="preserve"> This is dealt with in the fitness function.</w:t>
+      </w:r>
+    </w:p>
+    <w:p>
+      <w:pPr>
+        <w:pStyle w:val="Heading3"/>
+      </w:pPr>
+      <w:r>
+        <w:t>Fitness function</w:t>
+      </w:r>
+    </w:p>
+    <w:p>
+      <w:pPr>
+        <w:rPr>
+          <w:rFonts w:ascii="Arial" w:hAnsi="Arial" w:cs="Arial"/>
+          <w:lang w:val="en-US"/>
+        </w:rPr>
+      </w:pPr>
+      <w:r>
+        <w:rPr>
+          <w:rFonts w:ascii="Arial" w:hAnsi="Arial" w:cs="Arial"/>
+          <w:lang w:val="en-US"/>
+        </w:rPr>
+        <w:t>The knapsack problem aims t</w:t>
+      </w:r>
+      <w:r>
+        <w:rPr>
+          <w:rFonts w:ascii="Arial" w:hAnsi="Arial" w:cs="Arial"/>
+          <w:lang w:val="en-US"/>
+        </w:rPr>
+        <w:t xml:space="preserve">o maximize the total weight of the knapsack without exceeding its capacity. As such, the fitness function </w:t>
+      </w:r>
+      <w:r>
+        <w:rPr>
+          <w:rFonts w:ascii="Arial" w:hAnsi="Arial" w:cs="Arial"/>
+          <w:lang w:val="en-US"/>
+        </w:rPr>
+        <w:t>sums the values of all the items in the knapsack with the best fitness being the maximum</w:t>
+      </w:r>
+      <w:r>
+        <w:rPr>
+          <w:rFonts w:ascii="Arial" w:hAnsi="Arial" w:cs="Arial"/>
+          <w:lang w:val="en-US"/>
+        </w:rPr>
+        <w:t xml:space="preserve"> sum</w:t>
+      </w:r>
+      <w:r>
+        <w:rPr>
+          <w:rFonts w:ascii="Arial" w:hAnsi="Arial" w:cs="Arial"/>
+          <w:lang w:val="en-US"/>
+        </w:rPr>
+        <w:t xml:space="preserve"> value. </w:t>
+      </w:r>
+      <w:r>
+        <w:rPr>
+          <w:rFonts w:ascii="Arial" w:hAnsi="Arial" w:cs="Arial"/>
+          <w:lang w:val="en-US"/>
+        </w:rPr>
+        <w:t>If the combined weight of the items exceeds the capacity of the knapsack, the individual is given a fitness of 0.0.</w:t>
+      </w:r>
+    </w:p>
+    <w:p>
+      <w:pPr>
+        <w:pStyle w:val="Heading3"/>
+      </w:pPr>
+      <w:r>
+        <w:lastRenderedPageBreak/>
+        <w:t>Selection</w:t>
+      </w:r>
+    </w:p>
+    <w:p>
+      <w:pPr>
+        <w:rPr>
+          <w:rFonts w:ascii="Arial" w:hAnsi="Arial" w:cs="Arial"/>
+          <w:lang w:val="en-US"/>
+        </w:rPr>
+      </w:pPr>
+      <w:r>
+        <w:rPr>
+          <w:rFonts w:ascii="Arial" w:hAnsi="Arial" w:cs="Arial"/>
+          <w:lang w:val="en-US"/>
+        </w:rPr>
+        <w:t xml:space="preserve">Tournament selection is used. </w:t>
+      </w:r>
+      <w:r>
+        <w:rPr>
+          <w:rFonts w:ascii="Arial" w:hAnsi="Arial" w:cs="Arial"/>
+          <w:lang w:val="en-US"/>
+        </w:rPr>
+        <w:t>A random number of individuals are selected from the population (</w:t>
+      </w:r>
+      <w:r>
+        <w:rPr>
+          <w:rFonts w:ascii="Arial" w:hAnsi="Arial" w:cs="Arial"/>
+          <w:b/>
+          <w:bCs/>
+          <w:lang w:val="en-US"/>
+        </w:rPr>
+        <w:t xml:space="preserve">defined by parameter </w:t>
+      </w:r>
+      <w:proofErr w:type="spellStart"/>
+      <w:r>
+        <w:rPr>
+          <w:rFonts w:ascii="Arial" w:hAnsi="Arial" w:cs="Arial"/>
+          <w:b/>
+          <w:bCs/>
+          <w:lang w:val="en-US"/>
+        </w:rPr>
+        <w:t>tournamentSize</w:t>
+      </w:r>
+      <w:proofErr w:type="spellEnd"/>
+      <w:r>
+        <w:rPr>
+          <w:rFonts w:ascii="Arial" w:hAnsi="Arial" w:cs="Arial"/>
+          <w:lang w:val="en-US"/>
+        </w:rPr>
+        <w:t>)</w:t>
+      </w:r>
+      <w:r>
+        <w:rPr>
+          <w:rFonts w:ascii="Arial" w:hAnsi="Arial" w:cs="Arial"/>
+          <w:lang w:val="en-US"/>
+        </w:rPr>
+        <w:t xml:space="preserve"> that form the tournament. The best individual is then selected from the tournament</w:t>
+      </w:r>
+      <w:r>
+        <w:rPr>
+          <w:rFonts w:ascii="Arial" w:hAnsi="Arial" w:cs="Arial"/>
+          <w:lang w:val="en-US"/>
+        </w:rPr>
+        <w:t xml:space="preserve"> to be a parent </w:t>
+      </w:r>
+      <w:r>
+        <w:rPr>
+          <w:rFonts w:ascii="Arial" w:hAnsi="Arial" w:cs="Arial"/>
+          <w:lang w:val="en-US"/>
+        </w:rPr>
+        <w:t>to produce offspring for the next generation</w:t>
+      </w:r>
+      <w:r>
+        <w:rPr>
+          <w:rFonts w:ascii="Arial" w:hAnsi="Arial" w:cs="Arial"/>
+          <w:lang w:val="en-US"/>
+        </w:rPr>
+        <w:t>. This is done for both parents.</w:t>
+      </w:r>
+    </w:p>
+    <w:p>
+      <w:pPr>
+        <w:rPr>
+          <w:rFonts w:ascii="Arial" w:hAnsi="Arial" w:cs="Arial"/>
+          <w:lang w:val="en-US"/>
+        </w:rPr>
+      </w:pPr>
+      <w:r>
+        <w:rPr>
+          <w:rFonts w:ascii="Arial" w:hAnsi="Arial" w:cs="Arial"/>
+          <w:lang w:val="en-US"/>
+        </w:rPr>
+        <w:t xml:space="preserve">Two perturbation operations </w:t>
+      </w:r>
+      <w:r>
+        <w:rPr>
+          <w:rFonts w:ascii="Arial" w:hAnsi="Arial" w:cs="Arial"/>
+          <w:lang w:val="en-US"/>
+        </w:rPr>
+        <w:t xml:space="preserve">are used (below) </w:t>
+      </w:r>
+      <w:r>
+        <w:rPr>
+          <w:rFonts w:ascii="Arial" w:hAnsi="Arial" w:cs="Arial"/>
+          <w:lang w:val="en-US"/>
+        </w:rPr>
+        <w:t xml:space="preserve">to produce offspring </w:t>
+      </w:r>
+      <w:r>
+        <w:rPr>
+          <w:rFonts w:ascii="Arial" w:hAnsi="Arial" w:cs="Arial"/>
+          <w:lang w:val="en-US"/>
+        </w:rPr>
+        <w:t>from the selected parents.</w:t>
+      </w:r>
+    </w:p>
+    <w:p>
+      <w:pPr>
+        <w:pStyle w:val="Heading3"/>
+      </w:pPr>
+      <w:r>
+        <w:t>Crossover</w:t>
+      </w:r>
+    </w:p>
+    <w:p>
+      <w:pPr>
+        <w:rPr>
+          <w:rFonts w:ascii="Arial" w:hAnsi="Arial" w:cs="Arial"/>
+          <w:lang w:val="en-US"/>
+        </w:rPr>
+      </w:pPr>
+      <w:r>
+        <w:rPr>
+          <w:rFonts w:ascii="Arial" w:hAnsi="Arial" w:cs="Arial"/>
+          <w:lang w:val="en-US"/>
+        </w:rPr>
+        <w:t xml:space="preserve">Single point crossover is used to recombine parents into children. </w:t>
+      </w:r>
+      <w:r>
+        <w:rPr>
+          <w:rFonts w:ascii="Arial" w:hAnsi="Arial" w:cs="Arial"/>
+          <w:b/>
+          <w:bCs/>
+          <w:lang w:val="en-US"/>
+        </w:rPr>
+        <w:t xml:space="preserve">This is controlled by the parameter </w:t>
+      </w:r>
+      <w:proofErr w:type="spellStart"/>
+      <w:r>
+        <w:rPr>
+          <w:rFonts w:ascii="Arial" w:hAnsi="Arial" w:cs="Arial"/>
+          <w:b/>
+          <w:bCs/>
+          <w:lang w:val="en-US"/>
+        </w:rPr>
+        <w:t>crossoverRate</w:t>
+      </w:r>
+      <w:proofErr w:type="spellEnd"/>
+      <w:r>
+        <w:rPr>
+          <w:rFonts w:ascii="Arial" w:hAnsi="Arial" w:cs="Arial"/>
+          <w:lang w:val="en-US"/>
+        </w:rPr>
+        <w:t xml:space="preserve">. If the random number rolled is </w:t>
+      </w:r>
+      <w:r>
+        <w:rPr>
+          <w:rFonts w:ascii="Arial" w:hAnsi="Arial" w:cs="Arial"/>
+          <w:lang w:val="en-US"/>
+        </w:rPr>
+        <w:t>less</w:t>
+      </w:r>
+      <w:r>
+        <w:rPr>
+          <w:rFonts w:ascii="Arial" w:hAnsi="Arial" w:cs="Arial"/>
+          <w:lang w:val="en-US"/>
+        </w:rPr>
+        <w:t xml:space="preserve"> than the </w:t>
+      </w:r>
+      <w:proofErr w:type="spellStart"/>
+      <w:r>
+        <w:rPr>
+          <w:rFonts w:ascii="Arial" w:hAnsi="Arial" w:cs="Arial"/>
+          <w:lang w:val="en-US"/>
+        </w:rPr>
+        <w:t>crossoverRate</w:t>
+      </w:r>
+      <w:proofErr w:type="spellEnd"/>
+      <w:r>
+        <w:rPr>
+          <w:rFonts w:ascii="Arial" w:hAnsi="Arial" w:cs="Arial"/>
+          <w:lang w:val="en-US"/>
+        </w:rPr>
+        <w:t xml:space="preserve">, crossover occurs. </w:t>
+      </w:r>
+      <w:r>
+        <w:rPr>
+          <w:rFonts w:ascii="Arial" w:hAnsi="Arial" w:cs="Arial"/>
+          <w:lang w:val="en-US"/>
+        </w:rPr>
+        <w:t xml:space="preserve">A random point </w:t>
+      </w:r>
+      <w:r>
+        <w:rPr>
+          <w:rFonts w:ascii="Arial" w:hAnsi="Arial" w:cs="Arial"/>
+          <w:lang w:val="en-US"/>
+        </w:rPr>
+        <w:t xml:space="preserve">from 0 to the parent’s size is used as the crossover point. The parents then swap genes after that point to produce offspring. Single point crossover is effective in exploiting </w:t>
+      </w:r>
+      <w:r>
+        <w:rPr>
+          <w:rFonts w:ascii="Arial" w:hAnsi="Arial" w:cs="Arial"/>
+          <w:lang w:val="en-US"/>
+        </w:rPr>
+        <w:t>current best solutions while being simple to implement.</w:t>
+      </w:r>
+    </w:p>
+    <w:p>
+      <w:pPr>
+        <w:pStyle w:val="Heading3"/>
+      </w:pPr>
+      <w:r>
+        <w:t>Mutation</w:t>
+      </w:r>
+    </w:p>
+    <w:p>
+      <w:pPr>
+        <w:rPr>
+          <w:rFonts w:ascii="Arial" w:hAnsi="Arial" w:cs="Arial"/>
+          <w:lang w:val="en-US"/>
+        </w:rPr>
+      </w:pPr>
+      <w:r>
+        <w:rPr>
+          <w:rFonts w:ascii="Arial" w:hAnsi="Arial" w:cs="Arial"/>
+          <w:lang w:val="en-US"/>
+        </w:rPr>
+        <w:t xml:space="preserve">Bit-flip mutation is used to </w:t>
+      </w:r>
+      <w:r>
+        <w:rPr>
+          <w:rFonts w:ascii="Arial" w:hAnsi="Arial" w:cs="Arial"/>
+          <w:lang w:val="en-US"/>
+        </w:rPr>
+        <w:t xml:space="preserve">modify children further. </w:t>
+      </w:r>
+      <w:r>
+        <w:rPr>
+          <w:rFonts w:ascii="Arial" w:hAnsi="Arial" w:cs="Arial"/>
+          <w:b/>
+          <w:bCs/>
+          <w:lang w:val="en-US"/>
+        </w:rPr>
+        <w:t xml:space="preserve">This is controlled by the </w:t>
+      </w:r>
+      <w:proofErr w:type="spellStart"/>
+      <w:r>
+        <w:rPr>
+          <w:rFonts w:ascii="Arial" w:hAnsi="Arial" w:cs="Arial"/>
+          <w:b/>
+          <w:bCs/>
+          <w:lang w:val="en-US"/>
+        </w:rPr>
+        <w:t>mutationRate</w:t>
+      </w:r>
+      <w:proofErr w:type="spellEnd"/>
+      <w:r>
+        <w:rPr>
+          <w:rFonts w:ascii="Arial" w:hAnsi="Arial" w:cs="Arial"/>
+          <w:b/>
+          <w:bCs/>
+          <w:lang w:val="en-US"/>
+        </w:rPr>
+        <w:t xml:space="preserve"> parameter</w:t>
+      </w:r>
+      <w:r>
+        <w:rPr>
+          <w:rFonts w:ascii="Arial" w:hAnsi="Arial" w:cs="Arial"/>
+          <w:lang w:val="en-US"/>
+        </w:rPr>
+        <w:t xml:space="preserve">. </w:t>
+      </w:r>
+      <w:r>
+        <w:rPr>
+          <w:rFonts w:ascii="Arial" w:hAnsi="Arial" w:cs="Arial"/>
+          <w:lang w:val="en-US"/>
+        </w:rPr>
+        <w:t xml:space="preserve">If the random number rolled is less than the </w:t>
+      </w:r>
+      <w:proofErr w:type="spellStart"/>
+      <w:r>
+        <w:rPr>
+          <w:rFonts w:ascii="Arial" w:hAnsi="Arial" w:cs="Arial"/>
+          <w:lang w:val="en-US"/>
+        </w:rPr>
+        <w:t>mutationRate</w:t>
+      </w:r>
+      <w:proofErr w:type="spellEnd"/>
+      <w:r>
+        <w:rPr>
+          <w:rFonts w:ascii="Arial" w:hAnsi="Arial" w:cs="Arial"/>
+          <w:lang w:val="en-US"/>
+        </w:rPr>
+        <w:t xml:space="preserve">, mutation occurs. </w:t>
+      </w:r>
+      <w:r>
+        <w:rPr>
+          <w:rFonts w:ascii="Arial" w:hAnsi="Arial" w:cs="Arial"/>
+          <w:lang w:val="en-US"/>
+        </w:rPr>
+        <w:t xml:space="preserve">A bit (gene) is randomly selected from the individual, and this is flipped </w:t>
+      </w:r>
+      <w:r>
+        <w:rPr>
+          <w:rFonts w:ascii="Arial" w:hAnsi="Arial" w:cs="Arial"/>
+          <w:lang w:val="en-US"/>
+        </w:rPr>
+        <w:t>(1 to 0 or 0 to 1) to either add or remove an item from the knapsack.</w:t>
+      </w:r>
+      <w:r>
+        <w:rPr>
+          <w:rFonts w:ascii="Arial" w:hAnsi="Arial" w:cs="Arial"/>
+          <w:lang w:val="en-US"/>
+        </w:rPr>
+        <w:t xml:space="preserve"> This is effective in exploring the search space and allowing for diversity in individuals. The mutation rate is typically lower than the crossover </w:t>
+      </w:r>
+      <w:r>
+        <w:rPr>
+          <w:rFonts w:ascii="Arial" w:hAnsi="Arial" w:cs="Arial"/>
+          <w:lang w:val="en-US"/>
+        </w:rPr>
+        <w:t>rate,</w:t>
+      </w:r>
+      <w:r>
+        <w:rPr>
+          <w:rFonts w:ascii="Arial" w:hAnsi="Arial" w:cs="Arial"/>
+          <w:lang w:val="en-US"/>
+        </w:rPr>
+        <w:t xml:space="preserve"> so the search does not become stochastic.</w:t>
+      </w:r>
+    </w:p>
+    <w:p>
+      <w:pPr>
+        <w:pStyle w:val="Heading3"/>
+      </w:pPr>
+      <w:r>
+        <w:t>Elitism</w:t>
+      </w:r>
+    </w:p>
+    <w:p>
+      <w:pPr>
+        <w:rPr>
+          <w:rFonts w:ascii="Arial" w:hAnsi="Arial" w:cs="Arial"/>
+          <w:lang w:val="en-US"/>
+        </w:rPr>
+      </w:pPr>
+      <w:r>
+        <w:rPr>
+          <w:rFonts w:ascii="Arial" w:hAnsi="Arial" w:cs="Arial"/>
+          <w:lang w:val="en-US"/>
+        </w:rPr>
+        <w:t>This algorithm use</w:t>
+      </w:r>
+      <w:r>
+        <w:rPr>
+          <w:rFonts w:ascii="Arial" w:hAnsi="Arial" w:cs="Arial"/>
+          <w:lang w:val="en-US"/>
+        </w:rPr>
+        <w:t xml:space="preserve">s </w:t>
+      </w:r>
+      <w:r>
+        <w:rPr>
+          <w:rFonts w:ascii="Arial" w:hAnsi="Arial" w:cs="Arial"/>
+          <w:lang w:val="en-US"/>
+        </w:rPr>
+        <w:t xml:space="preserve">elitism which allows </w:t>
+      </w:r>
+      <w:r>
+        <w:rPr>
+          <w:rFonts w:ascii="Arial" w:hAnsi="Arial" w:cs="Arial"/>
+          <w:lang w:val="en-US"/>
+        </w:rPr>
+        <w:t xml:space="preserve">a few </w:t>
+      </w:r>
+      <w:r>
+        <w:rPr>
+          <w:rFonts w:ascii="Arial" w:hAnsi="Arial" w:cs="Arial"/>
+          <w:lang w:val="en-US"/>
+        </w:rPr>
+        <w:t xml:space="preserve">(fittest) </w:t>
+      </w:r>
+      <w:r>
+        <w:rPr>
+          <w:rFonts w:ascii="Arial" w:hAnsi="Arial" w:cs="Arial"/>
+          <w:lang w:val="en-US"/>
+        </w:rPr>
+        <w:t xml:space="preserve">individuals from the old generation to </w:t>
+      </w:r>
+      <w:r>
+        <w:rPr>
+          <w:rFonts w:ascii="Arial" w:hAnsi="Arial" w:cs="Arial"/>
+          <w:lang w:val="en-US"/>
+        </w:rPr>
+        <w:t xml:space="preserve">replicate in the new generation unchanged. This allows </w:t>
+      </w:r>
+      <w:r>
+        <w:rPr>
+          <w:rFonts w:ascii="Arial" w:hAnsi="Arial" w:cs="Arial"/>
+          <w:lang w:val="en-US"/>
+        </w:rPr>
+        <w:t xml:space="preserve">for </w:t>
+      </w:r>
+      <w:r>
+        <w:rPr>
+          <w:rFonts w:ascii="Arial" w:hAnsi="Arial" w:cs="Arial"/>
+          <w:lang w:val="en-US"/>
+        </w:rPr>
+        <w:t>better exploitation of fitter individuals</w:t>
+      </w:r>
+      <w:r>
+        <w:rPr>
+          <w:rFonts w:ascii="Arial" w:hAnsi="Arial" w:cs="Arial"/>
+          <w:lang w:val="en-US"/>
+        </w:rPr>
+        <w:t xml:space="preserve"> and is </w:t>
+      </w:r>
+      <w:r>
+        <w:rPr>
+          <w:rFonts w:ascii="Arial" w:hAnsi="Arial" w:cs="Arial"/>
+          <w:b/>
+          <w:bCs/>
+          <w:lang w:val="en-US"/>
+        </w:rPr>
+        <w:t xml:space="preserve">controlled by the </w:t>
+      </w:r>
+      <w:proofErr w:type="spellStart"/>
+      <w:r>
+        <w:rPr>
+          <w:rFonts w:ascii="Arial" w:hAnsi="Arial" w:cs="Arial"/>
+          <w:b/>
+          <w:bCs/>
+          <w:lang w:val="en-US"/>
+        </w:rPr>
+        <w:t>numElite</w:t>
+      </w:r>
+      <w:proofErr w:type="spellEnd"/>
+      <w:r>
+        <w:rPr>
+          <w:rFonts w:ascii="Arial" w:hAnsi="Arial" w:cs="Arial"/>
+          <w:b/>
+          <w:bCs/>
+          <w:lang w:val="en-US"/>
+        </w:rPr>
+        <w:t xml:space="preserve"> parameter</w:t>
+      </w:r>
+      <w:r>
+        <w:rPr>
+          <w:rFonts w:ascii="Arial" w:hAnsi="Arial" w:cs="Arial"/>
+          <w:lang w:val="en-US"/>
+        </w:rPr>
+        <w:t>.</w:t>
+      </w:r>
+    </w:p>
+    <w:p>
+      <w:pPr>
+        <w:pStyle w:val="Heading3"/>
+      </w:pPr>
+      <w:r>
+        <w:t xml:space="preserve">Replacement </w:t>
+      </w:r>
+    </w:p>
+    <w:p>
+      <w:pPr>
+        <w:rPr>
+          <w:rFonts w:ascii="Arial" w:hAnsi="Arial" w:cs="Arial"/>
+          <w:lang w:val="en-US"/>
+        </w:rPr>
+      </w:pPr>
+      <w:r>
+        <w:rPr>
+          <w:rFonts w:ascii="Arial" w:hAnsi="Arial" w:cs="Arial"/>
+          <w:lang w:val="en-US"/>
+        </w:rPr>
+        <w:t xml:space="preserve">Generational replacement is used. A new generation replaces the older generation if the average fitness of the newer generation is better. </w:t>
+      </w:r>
+      <w:r>
+        <w:rPr>
+          <w:rFonts w:ascii="Arial" w:hAnsi="Arial" w:cs="Arial"/>
+          <w:lang w:val="en-US"/>
+        </w:rPr>
+        <w:t>Generational replacement allows the algorithm to converge faster.</w:t>
+      </w:r>
+    </w:p>
+    <w:p>
+      <w:pPr>
+        <w:pStyle w:val="Heading3"/>
+      </w:pPr>
+      <w:r>
+        <w:t>Termination</w:t>
+      </w:r>
+    </w:p>
+    <w:p>
+      <w:pPr>
+        <w:rPr>
+          <w:rFonts w:ascii="Arial" w:hAnsi="Arial" w:cs="Arial"/>
+          <w:lang w:val="en-US"/>
+        </w:rPr>
+      </w:pPr>
+      <w:r>
+        <w:rPr>
+          <w:rFonts w:ascii="Arial" w:hAnsi="Arial" w:cs="Arial"/>
+          <w:lang w:val="en-US"/>
+        </w:rPr>
+        <w:t>The algorithm terminates after a fixed number of iterations (</w:t>
+      </w:r>
+      <w:proofErr w:type="spellStart"/>
+      <w:r>
+        <w:rPr>
+          <w:rFonts w:ascii="Arial" w:hAnsi="Arial" w:cs="Arial"/>
+          <w:b/>
+          <w:bCs/>
+          <w:lang w:val="en-US"/>
+        </w:rPr>
+        <w:t>numGenerations</w:t>
+      </w:r>
+      <w:proofErr w:type="spellEnd"/>
+      <w:r>
+        <w:rPr>
+          <w:rFonts w:ascii="Arial" w:hAnsi="Arial" w:cs="Arial"/>
+          <w:lang w:val="en-US"/>
+        </w:rPr>
+        <w:t xml:space="preserve"> </w:t>
+      </w:r>
+      <w:r>
+        <w:rPr>
+          <w:rFonts w:ascii="Arial" w:hAnsi="Arial" w:cs="Arial"/>
+          <w:b/>
+          <w:bCs/>
+          <w:lang w:val="en-US"/>
+        </w:rPr>
+        <w:t>parameter</w:t>
+      </w:r>
+      <w:r>
+        <w:rPr>
+          <w:rFonts w:ascii="Arial" w:hAnsi="Arial" w:cs="Arial"/>
+          <w:lang w:val="en-US"/>
+        </w:rPr>
+        <w:t>).</w:t>
+      </w:r>
+    </w:p>
+    <w:p>
+      <w:pPr>
+        <w:pStyle w:val="Heading3"/>
+      </w:pPr>
+      <w:r>
+        <w:t xml:space="preserve">Parameters </w:t>
+      </w:r>
+    </w:p>
+    <w:p>
+      <w:pPr>
+        <w:rPr>
+          <w:rFonts w:ascii="Arial" w:hAnsi="Arial" w:cs="Arial"/>
+        </w:rPr>
+      </w:pPr>
+      <w:r>
+        <w:rPr>
+          <w:rFonts w:ascii="Arial" w:hAnsi="Arial" w:cs="Arial"/>
+          <w:lang w:val="en-US"/>
+        </w:rPr>
+        <w:t>The initial parameters were taken from literature and are shown in the table below (</w:t>
+      </w:r>
+      <w:proofErr w:type="spellStart"/>
+      <w:r>
+        <w:rPr>
+          <w:rFonts w:ascii="Arial" w:hAnsi="Arial" w:cs="Arial"/>
+          <w:lang w:val="en-US"/>
+        </w:rPr>
+        <w:t>Julstrom</w:t>
+      </w:r>
+      <w:proofErr w:type="spellEnd"/>
+      <w:r>
+        <w:rPr>
+          <w:rFonts w:ascii="Arial" w:hAnsi="Arial" w:cs="Arial"/>
+          <w:lang w:val="en-US"/>
+        </w:rPr>
+        <w:t xml:space="preserve">, 2005). These </w:t>
+      </w:r>
+      <w:r>
+        <w:rPr>
+          <w:rFonts w:ascii="Arial" w:hAnsi="Arial" w:cs="Arial"/>
+        </w:rPr>
+        <w:t xml:space="preserve">were then fine-tuned to improve each algorithm’s performance. </w:t>
+      </w:r>
+    </w:p>
+    <w:p>
+      <w:pPr>
+        <w:rPr>
+          <w:rFonts w:ascii="Arial" w:hAnsi="Arial" w:cs="Arial"/>
+        </w:rPr>
+      </w:pPr>
+      <w:r>
+        <w:rPr>
+          <w:rFonts w:ascii="Arial" w:hAnsi="Arial" w:cs="Arial"/>
+        </w:rPr>
+        <w:t xml:space="preserve">This was done offline, by starting with initial values for each parameter and slowly adjusting the parameters incrementally until there was no longer an improvement in the algorithm. The values were both increased and decreased to attempt to improve performance. “Improvement” was considered as an average enhancement in both algorithms across all the </w:t>
+      </w:r>
+      <w:r>
+        <w:rPr>
+          <w:rFonts w:ascii="Arial" w:hAnsi="Arial" w:cs="Arial"/>
+        </w:rPr>
+        <w:t>instances</w:t>
+      </w:r>
+      <w:r>
+        <w:rPr>
+          <w:rFonts w:ascii="Arial" w:hAnsi="Arial" w:cs="Arial"/>
+        </w:rPr>
+        <w:t xml:space="preserve"> over multiple runs. </w:t>
+      </w:r>
+    </w:p>
+    <w:p>
+      <w:pPr>
+        <w:rPr>
+          <w:rFonts w:ascii="Arial" w:hAnsi="Arial" w:cs="Arial"/>
+        </w:rPr>
+      </w:pPr>
+      <w:r>
+        <w:rPr>
+          <w:rFonts w:ascii="Arial" w:hAnsi="Arial" w:cs="Arial"/>
+        </w:rPr>
+        <w:t>Below is a list of parameters and their initial and final values after fine-tuning:</w:t>
+      </w:r>
+    </w:p>
+    <w:tbl>
+      <w:tblPr>
+        <w:tblStyle w:val="TableGrid"/>
+        <w:tblW w:w="0" w:type="auto"/>
+        <w:tblLook w:val="04A0" w:firstRow="1" w:lastRow="0" w:firstColumn="1" w:lastColumn="0" w:noHBand="0" w:noVBand="1"/>
+      </w:tblPr>
+      <w:tblGrid>
+        <w:gridCol w:w="3005"/>
+        <w:gridCol w:w="3005"/>
+        <w:gridCol w:w="3006"/>
+      </w:tblGrid>
+      <w:tr>
+        <w:tc>
+          <w:tcPr>
+            <w:tcW w:w="3005" w:type="dxa"/>
+          </w:tcPr>
+          <w:p>
+            <w:pPr>
+              <w:rPr>
+                <w:rFonts w:ascii="Arial" w:hAnsi="Arial" w:cs="Arial"/>
+                <w:b/>
+                <w:bCs/>
+                <w:lang w:val="en-US"/>
+              </w:rPr>
+            </w:pPr>
+            <w:r>
+              <w:rPr>
+                <w:rFonts w:ascii="Arial" w:hAnsi="Arial" w:cs="Arial"/>
+                <w:b/>
+                <w:bCs/>
+                <w:lang w:val="en-US"/>
+              </w:rPr>
+              <w:t>Parameter</w:t>
+            </w:r>
+          </w:p>
+        </w:tc>
+        <w:tc>
+          <w:tcPr>
+            <w:tcW w:w="3005" w:type="dxa"/>
+          </w:tcPr>
+          <w:p>
+            <w:pPr>
+              <w:rPr>
+                <w:rFonts w:ascii="Arial" w:hAnsi="Arial" w:cs="Arial"/>
+                <w:b/>
+                <w:bCs/>
+                <w:lang w:val="en-US"/>
+              </w:rPr>
+            </w:pPr>
+            <w:r>
+              <w:rPr>
+                <w:rFonts w:ascii="Arial" w:hAnsi="Arial" w:cs="Arial"/>
+                <w:b/>
+                <w:bCs/>
+                <w:lang w:val="en-US"/>
+              </w:rPr>
+              <w:t xml:space="preserve">Initial Value </w:t>
+            </w:r>
+          </w:p>
+        </w:tc>
+        <w:tc>
+          <w:tcPr>
+            <w:tcW w:w="3006" w:type="dxa"/>
+          </w:tcPr>
+          <w:p>
+            <w:pPr>
+              <w:rPr>
+                <w:rFonts w:ascii="Arial" w:hAnsi="Arial" w:cs="Arial"/>
+                <w:b/>
+                <w:bCs/>
+                <w:lang w:val="en-US"/>
+              </w:rPr>
+            </w:pPr>
+            <w:r>
+              <w:rPr>
+                <w:rFonts w:ascii="Arial" w:hAnsi="Arial" w:cs="Arial"/>
+                <w:b/>
+                <w:bCs/>
+                <w:lang w:val="en-US"/>
+              </w:rPr>
+              <w:t>Final Value</w:t>
+            </w:r>
+          </w:p>
+        </w:tc>
+      </w:tr>
+      <w:tr>
+        <w:tc>
+          <w:tcPr>
+            <w:tcW w:w="3005" w:type="dxa"/>
+          </w:tcPr>
+          <w:p>
+            <w:pPr>
+              <w:rPr>
+                <w:rFonts w:ascii="Arial" w:hAnsi="Arial" w:cs="Arial"/>
+                <w:lang w:val="en-US"/>
+              </w:rPr>
+            </w:pPr>
+            <w:proofErr w:type="spellStart"/>
+            <w:r>
+              <w:rPr>
+                <w:rFonts w:ascii="Arial" w:hAnsi="Arial" w:cs="Arial"/>
+                <w:lang w:val="en-US"/>
+              </w:rPr>
+              <w:t>populationSize</w:t>
+            </w:r>
+            <w:proofErr w:type="spellEnd"/>
+          </w:p>
+        </w:tc>
+        <w:tc>
+          <w:tcPr>
+            <w:tcW w:w="3005" w:type="dxa"/>
+          </w:tcPr>
+          <w:p>
+            <w:pPr>
+              <w:rPr>
+                <w:rFonts w:ascii="Arial" w:hAnsi="Arial" w:cs="Arial"/>
+                <w:lang w:val="en-US"/>
+              </w:rPr>
+            </w:pPr>
+            <w:r>
+              <w:rPr>
+                <w:rFonts w:ascii="Arial" w:hAnsi="Arial" w:cs="Arial"/>
+                <w:lang w:val="en-US"/>
+              </w:rPr>
+              <w:t>Number of items</w:t>
+            </w:r>
+          </w:p>
+        </w:tc>
+        <w:tc>
+          <w:tcPr>
+            <w:tcW w:w="3006" w:type="dxa"/>
+          </w:tcPr>
+          <w:p>
+            <w:pPr>
+              <w:rPr>
+                <w:rFonts w:ascii="Arial" w:hAnsi="Arial" w:cs="Arial"/>
+                <w:lang w:val="en-US"/>
+              </w:rPr>
+            </w:pPr>
+          </w:p>
+        </w:tc>
+      </w:tr>
+      <w:tr>
+        <w:tc>
+          <w:tcPr>
+            <w:tcW w:w="3005" w:type="dxa"/>
+          </w:tcPr>
+          <w:p>
+            <w:pPr>
+              <w:rPr>
+                <w:rFonts w:ascii="Arial" w:hAnsi="Arial" w:cs="Arial"/>
+                <w:lang w:val="en-US"/>
+              </w:rPr>
+            </w:pPr>
+            <w:proofErr w:type="spellStart"/>
+            <w:r>
+              <w:rPr>
+                <w:rFonts w:ascii="Arial" w:hAnsi="Arial" w:cs="Arial"/>
+                <w:lang w:val="en-US"/>
+              </w:rPr>
+              <w:t>tournamentSize</w:t>
+            </w:r>
+            <w:proofErr w:type="spellEnd"/>
+          </w:p>
+        </w:tc>
+        <w:tc>
+          <w:tcPr>
+            <w:tcW w:w="3005" w:type="dxa"/>
+          </w:tcPr>
+          <w:p>
+            <w:pPr>
+              <w:rPr>
+                <w:rFonts w:ascii="Arial" w:hAnsi="Arial" w:cs="Arial"/>
+                <w:lang w:val="en-US"/>
+              </w:rPr>
+            </w:pPr>
+            <w:r>
+              <w:rPr>
+                <w:rFonts w:ascii="Arial" w:hAnsi="Arial" w:cs="Arial"/>
+                <w:lang w:val="en-US"/>
+              </w:rPr>
+              <w:t>2</w:t>
+            </w:r>
+          </w:p>
+        </w:tc>
+        <w:tc>
+          <w:tcPr>
+            <w:tcW w:w="3006" w:type="dxa"/>
+          </w:tcPr>
+          <w:p>
+            <w:pPr>
+              <w:rPr>
+                <w:rFonts w:ascii="Arial" w:hAnsi="Arial" w:cs="Arial"/>
+                <w:lang w:val="en-US"/>
+              </w:rPr>
+            </w:pPr>
+          </w:p>
+        </w:tc>
+      </w:tr>
+      <w:tr>
+        <w:tc>
+          <w:tcPr>
+            <w:tcW w:w="3005" w:type="dxa"/>
+          </w:tcPr>
+          <w:p>
+            <w:pPr>
+              <w:rPr>
+                <w:rFonts w:ascii="Arial" w:hAnsi="Arial" w:cs="Arial"/>
+                <w:lang w:val="en-US"/>
+              </w:rPr>
+            </w:pPr>
+            <w:proofErr w:type="spellStart"/>
+            <w:r>
+              <w:rPr>
+                <w:rFonts w:ascii="Arial" w:hAnsi="Arial" w:cs="Arial"/>
+                <w:lang w:val="en-US"/>
+              </w:rPr>
+              <w:t>crossoverRate</w:t>
+            </w:r>
+            <w:proofErr w:type="spellEnd"/>
+          </w:p>
+        </w:tc>
+        <w:tc>
+          <w:tcPr>
+            <w:tcW w:w="3005" w:type="dxa"/>
+          </w:tcPr>
+          <w:p>
+            <w:pPr>
+              <w:rPr>
+                <w:rFonts w:ascii="Arial" w:hAnsi="Arial" w:cs="Arial"/>
+                <w:lang w:val="en-US"/>
+              </w:rPr>
+            </w:pPr>
+            <w:r>
+              <w:rPr>
+                <w:rFonts w:ascii="Arial" w:hAnsi="Arial" w:cs="Arial"/>
+                <w:lang w:val="en-US"/>
+              </w:rPr>
+              <w:t>0.7</w:t>
+            </w:r>
+          </w:p>
+        </w:tc>
+        <w:tc>
+          <w:tcPr>
+            <w:tcW w:w="3006" w:type="dxa"/>
+          </w:tcPr>
+          <w:p>
+            <w:pPr>
+              <w:rPr>
+                <w:rFonts w:ascii="Arial" w:hAnsi="Arial" w:cs="Arial"/>
+                <w:lang w:val="en-US"/>
+              </w:rPr>
+            </w:pPr>
+          </w:p>
+        </w:tc>
+      </w:tr>
+      <w:tr>
+        <w:tc>
+          <w:tcPr>
+            <w:tcW w:w="3005" w:type="dxa"/>
+          </w:tcPr>
+          <w:p>
+            <w:pPr>
+              <w:rPr>
+                <w:rFonts w:ascii="Arial" w:hAnsi="Arial" w:cs="Arial"/>
+                <w:lang w:val="en-US"/>
+              </w:rPr>
+            </w:pPr>
+            <w:proofErr w:type="spellStart"/>
+            <w:r>
+              <w:rPr>
+                <w:rFonts w:ascii="Arial" w:hAnsi="Arial" w:cs="Arial"/>
+                <w:lang w:val="en-US"/>
+              </w:rPr>
+              <w:t>mutationRate</w:t>
+            </w:r>
+            <w:proofErr w:type="spellEnd"/>
+          </w:p>
+        </w:tc>
+        <w:tc>
+          <w:tcPr>
+            <w:tcW w:w="3005" w:type="dxa"/>
+          </w:tcPr>
+          <w:p>
+            <w:pPr>
+              <w:rPr>
+                <w:rFonts w:ascii="Arial" w:hAnsi="Arial" w:cs="Arial"/>
+                <w:lang w:val="en-US"/>
+              </w:rPr>
+            </w:pPr>
+            <w:r>
+              <w:rPr>
+                <w:rFonts w:ascii="Arial" w:hAnsi="Arial" w:cs="Arial"/>
+                <w:lang w:val="en-US"/>
+              </w:rPr>
+              <w:t>0.3</w:t>
+            </w:r>
+          </w:p>
+        </w:tc>
+        <w:tc>
+          <w:tcPr>
+            <w:tcW w:w="3006" w:type="dxa"/>
+          </w:tcPr>
+          <w:p>
+            <w:pPr>
+              <w:rPr>
+                <w:rFonts w:ascii="Arial" w:hAnsi="Arial" w:cs="Arial"/>
+                <w:lang w:val="en-US"/>
+              </w:rPr>
+            </w:pPr>
+          </w:p>
+        </w:tc>
+      </w:tr>
+      <w:tr>
+        <w:tc>
+          <w:tcPr>
+            <w:tcW w:w="3005" w:type="dxa"/>
+          </w:tcPr>
+          <w:p>
+            <w:pPr>
+              <w:rPr>
+                <w:rFonts w:ascii="Arial" w:hAnsi="Arial" w:cs="Arial"/>
+                <w:lang w:val="en-US"/>
+              </w:rPr>
+            </w:pPr>
+            <w:proofErr w:type="spellStart"/>
+            <w:r>
+              <w:rPr>
+                <w:rFonts w:ascii="Arial" w:hAnsi="Arial" w:cs="Arial"/>
+                <w:lang w:val="en-US"/>
+              </w:rPr>
+              <w:lastRenderedPageBreak/>
+              <w:t>numElite</w:t>
+            </w:r>
+            <w:proofErr w:type="spellEnd"/>
+          </w:p>
+        </w:tc>
+        <w:tc>
+          <w:tcPr>
+            <w:tcW w:w="3005" w:type="dxa"/>
+          </w:tcPr>
+          <w:p>
+            <w:pPr>
+              <w:rPr>
+                <w:rFonts w:ascii="Arial" w:hAnsi="Arial" w:cs="Arial"/>
+                <w:lang w:val="en-US"/>
+              </w:rPr>
+            </w:pPr>
+            <w:r>
+              <w:rPr>
+                <w:rFonts w:ascii="Arial" w:hAnsi="Arial" w:cs="Arial"/>
+                <w:lang w:val="en-US"/>
+              </w:rPr>
+              <w:t>1</w:t>
+            </w:r>
+          </w:p>
+        </w:tc>
+        <w:tc>
+          <w:tcPr>
+            <w:tcW w:w="3006" w:type="dxa"/>
+          </w:tcPr>
+          <w:p>
+            <w:pPr>
+              <w:rPr>
+                <w:rFonts w:ascii="Arial" w:hAnsi="Arial" w:cs="Arial"/>
+                <w:lang w:val="en-US"/>
+              </w:rPr>
+            </w:pPr>
+          </w:p>
+        </w:tc>
+      </w:tr>
+      <w:tr>
+        <w:tc>
+          <w:tcPr>
+            <w:tcW w:w="3005" w:type="dxa"/>
+          </w:tcPr>
+          <w:p>
+            <w:pPr>
+              <w:rPr>
+                <w:rFonts w:ascii="Arial" w:hAnsi="Arial" w:cs="Arial"/>
+                <w:lang w:val="en-US"/>
+              </w:rPr>
+            </w:pPr>
+            <w:proofErr w:type="spellStart"/>
+            <w:r>
+              <w:rPr>
+                <w:rFonts w:ascii="Arial" w:hAnsi="Arial" w:cs="Arial"/>
+                <w:lang w:val="en-US"/>
+              </w:rPr>
+              <w:t>numGenerations</w:t>
+            </w:r>
+            <w:proofErr w:type="spellEnd"/>
+          </w:p>
+        </w:tc>
+        <w:tc>
+          <w:tcPr>
+            <w:tcW w:w="3005" w:type="dxa"/>
+          </w:tcPr>
+          <w:p>
+            <w:pPr>
+              <w:rPr>
+                <w:rFonts w:ascii="Arial" w:hAnsi="Arial" w:cs="Arial"/>
+                <w:lang w:val="en-US"/>
+              </w:rPr>
+            </w:pPr>
+            <w:r>
+              <w:rPr>
+                <w:rFonts w:ascii="Arial" w:hAnsi="Arial" w:cs="Arial"/>
+                <w:lang w:val="en-US"/>
+              </w:rPr>
+              <w:t>10 * Number of items</w:t>
+            </w:r>
+          </w:p>
+        </w:tc>
+        <w:tc>
+          <w:tcPr>
+            <w:tcW w:w="3006" w:type="dxa"/>
+          </w:tcPr>
+          <w:p>
+            <w:pPr>
+              <w:rPr>
+                <w:rFonts w:ascii="Arial" w:hAnsi="Arial" w:cs="Arial"/>
+                <w:lang w:val="en-US"/>
+              </w:rPr>
+            </w:pPr>
+          </w:p>
+        </w:tc>
+      </w:tr>
+    </w:tbl>
+    <w:p>
+      <w:pPr>
+        <w:rPr>
+          <w:rFonts w:ascii="Arial" w:hAnsi="Arial" w:cs="Arial"/>
+          <w:lang w:val="en-US"/>
+        </w:rPr>
+      </w:pPr>
+    </w:p>
+    <w:p>
+      <w:pPr>
+        <w:rPr>
+          <w:rFonts w:ascii="Arial" w:hAnsi="Arial" w:cs="Arial"/>
+          <w:color w:val="FF0000"/>
+          <w:lang w:val="en-US"/>
+        </w:rPr>
+      </w:pPr>
+      <w:r>
+        <w:rPr>
+          <w:rFonts w:ascii="Arial" w:hAnsi="Arial" w:cs="Arial"/>
+          <w:color w:val="FF0000"/>
+          <w:lang w:val="en-US"/>
+        </w:rPr>
+        <w:t xml:space="preserve">The parameters…. </w:t>
+      </w:r>
+    </w:p>
+    <w:p>
+      <w:pPr>
+        <w:pStyle w:val="Heading2"/>
+      </w:pPr>
+      <w:r>
+        <w:t>Ant Colony Optimization</w:t>
+      </w:r>
+      <w:r>
+        <w:t xml:space="preserve"> (ACO)</w:t>
+      </w:r>
+    </w:p>
+    <w:p>
+      <w:pPr>
+        <w:rPr>
+          <w:rFonts w:ascii="Arial" w:hAnsi="Arial" w:cs="Arial"/>
+          <w:lang w:val="en-US"/>
+        </w:rPr>
+      </w:pPr>
+    </w:p>
+    <w:p>
+      <w:pPr>
+        <w:rPr>
+          <w:rFonts w:ascii="Arial" w:hAnsi="Arial" w:cs="Arial"/>
+          <w:lang w:val="en-US"/>
+        </w:rPr>
+      </w:pPr>
+      <w:r>
+        <w:rPr>
+          <w:rFonts w:ascii="Arial" w:hAnsi="Arial" w:cs="Arial"/>
           <w:lang w:val="en-US"/>
         </w:rPr>
         <w:t xml:space="preserve">Use the </w:t>
       </w:r>
       <w:r>
         <w:rPr>
-          <w:lang w:val="en-US"/>
-        </w:rPr>
-        <w:t>A1 loader and summarizer and tweak</w:t>
-      </w:r>
+          <w:rFonts w:ascii="Arial" w:hAnsi="Arial" w:cs="Arial"/>
+          <w:lang w:val="en-US"/>
+        </w:rPr>
+        <w:t xml:space="preserve">A1 loader and summarizer and </w:t>
+      </w:r>
+      <w:proofErr w:type="gramStart"/>
+      <w:r>
+        <w:rPr>
+          <w:rFonts w:ascii="Arial" w:hAnsi="Arial" w:cs="Arial"/>
+          <w:lang w:val="en-US"/>
+        </w:rPr>
+        <w:t>tweak</w:t>
+      </w:r>
+      <w:proofErr w:type="gramEnd"/>
     </w:p>
     <w:p>
       <w:pPr>
@@ -59,15 +1734,26 @@
           <w:numId w:val="1"/>
         </w:numPr>
         <w:rPr>
-          <w:lang w:val="en-US"/>
-        </w:rPr>
-      </w:pPr>
-      <w:r>
-        <w:rPr>
-          <w:lang w:val="en-US"/>
-        </w:rPr>
-        <w:t>Develop a GA to solve the Knapsack problem</w:t>
-      </w:r>
+          <w:rFonts w:ascii="Arial" w:hAnsi="Arial" w:cs="Arial"/>
+          <w:lang w:val="en-US"/>
+        </w:rPr>
+      </w:pPr>
+      <w:r>
+        <w:rPr>
+          <w:rFonts w:ascii="Arial" w:hAnsi="Arial" w:cs="Arial"/>
+          <w:lang w:val="en-US"/>
+        </w:rPr>
+        <w:t xml:space="preserve">Develop a GA to solve the Knapsack </w:t>
+      </w:r>
+      <w:proofErr w:type="gramStart"/>
+      <w:r>
+        <w:rPr>
+          <w:rFonts w:ascii="Arial" w:hAnsi="Arial" w:cs="Arial"/>
+          <w:lang w:val="en-US"/>
+        </w:rPr>
+        <w:t>problem</w:t>
+      </w:r>
+      <w:proofErr w:type="gramEnd"/>
     </w:p>
     <w:p>
       <w:pPr>
@@ -77,15 +1763,26 @@
           <w:numId w:val="1"/>
         </w:numPr>
         <w:rPr>
-          <w:lang w:val="en-US"/>
-        </w:rPr>
-      </w:pPr>
-      <w:r>
-        <w:rPr>
-          <w:lang w:val="en-US"/>
-        </w:rPr>
-        <w:t>Develop ACO to solve the Knapsack problem</w:t>
-      </w:r>
+          <w:rFonts w:ascii="Arial" w:hAnsi="Arial" w:cs="Arial"/>
+          <w:lang w:val="en-US"/>
+        </w:rPr>
+      </w:pPr>
+      <w:r>
+        <w:rPr>
+          <w:rFonts w:ascii="Arial" w:hAnsi="Arial" w:cs="Arial"/>
+          <w:lang w:val="en-US"/>
+        </w:rPr>
+        <w:t xml:space="preserve">Develop ACO to solve the Knapsack </w:t>
+      </w:r>
+      <w:proofErr w:type="gramStart"/>
+      <w:r>
+        <w:rPr>
+          <w:rFonts w:ascii="Arial" w:hAnsi="Arial" w:cs="Arial"/>
+          <w:lang w:val="en-US"/>
+        </w:rPr>
+        <w:t>problem</w:t>
+      </w:r>
+      <w:proofErr w:type="gramEnd"/>
     </w:p>
     <w:p>
       <w:pPr>
@@ -95,11 +1792,13 @@
           <w:numId w:val="1"/>
         </w:numPr>
         <w:rPr>
-          <w:lang w:val="en-US"/>
-        </w:rPr>
-      </w:pPr>
-      <w:r>
-        <w:rPr>
+          <w:rFonts w:ascii="Arial" w:hAnsi="Arial" w:cs="Arial"/>
+          <w:lang w:val="en-US"/>
+        </w:rPr>
+      </w:pPr>
+      <w:r>
+        <w:rPr>
+          <w:rFonts w:ascii="Arial" w:hAnsi="Arial" w:cs="Arial"/>
           <w:lang w:val="en-US"/>
         </w:rPr>
         <w:t>Measure Number of Optima</w:t>
@@ -113,11 +1812,13 @@
           <w:numId w:val="1"/>
         </w:numPr>
         <w:rPr>
-          <w:lang w:val="en-US"/>
-        </w:rPr>
-      </w:pPr>
-      <w:r>
-        <w:rPr>
+          <w:rFonts w:ascii="Arial" w:hAnsi="Arial" w:cs="Arial"/>
+          <w:lang w:val="en-US"/>
+        </w:rPr>
+      </w:pPr>
+      <w:r>
+        <w:rPr>
+          <w:rFonts w:ascii="Arial" w:hAnsi="Arial" w:cs="Arial"/>
           <w:lang w:val="en-US"/>
         </w:rPr>
         <w:t>Measure Time</w:t>
@@ -131,11 +1832,13 @@
           <w:numId w:val="1"/>
         </w:numPr>
         <w:rPr>
-          <w:lang w:val="en-US"/>
-        </w:rPr>
-      </w:pPr>
-      <w:r>
-        <w:rPr>
+          <w:rFonts w:ascii="Arial" w:hAnsi="Arial" w:cs="Arial"/>
+          <w:lang w:val="en-US"/>
+        </w:rPr>
+      </w:pPr>
+      <w:r>
+        <w:rPr>
+          <w:rFonts w:ascii="Arial" w:hAnsi="Arial" w:cs="Arial"/>
           <w:lang w:val="en-US"/>
         </w:rPr>
         <w:t>Present Results</w:t>
@@ -149,11 +1852,13 @@
           <w:numId w:val="1"/>
         </w:numPr>
         <w:rPr>
-          <w:lang w:val="en-US"/>
-        </w:rPr>
-      </w:pPr>
-      <w:r>
-        <w:rPr>
+          <w:rFonts w:ascii="Arial" w:hAnsi="Arial" w:cs="Arial"/>
+          <w:lang w:val="en-US"/>
+        </w:rPr>
+      </w:pPr>
+      <w:r>
+        <w:rPr>
+          <w:rFonts w:ascii="Arial" w:hAnsi="Arial" w:cs="Arial"/>
           <w:lang w:val="en-US"/>
         </w:rPr>
         <w:t xml:space="preserve">Statistics </w:t>
@@ -167,11 +1872,13 @@
           <w:numId w:val="1"/>
         </w:numPr>
         <w:rPr>
-          <w:lang w:val="en-US"/>
-        </w:rPr>
-      </w:pPr>
-      <w:r>
-        <w:rPr>
+          <w:rFonts w:ascii="Arial" w:hAnsi="Arial" w:cs="Arial"/>
+          <w:lang w:val="en-US"/>
+        </w:rPr>
+      </w:pPr>
+      <w:r>
+        <w:rPr>
+          <w:rFonts w:ascii="Arial" w:hAnsi="Arial" w:cs="Arial"/>
           <w:lang w:val="en-US"/>
         </w:rPr>
         <w:t>Conclusion</w:t>
@@ -179,25 +1886,34 @@
     </w:p>
     <w:p>
       <w:pPr>
-        <w:rPr>
-          <w:lang w:val="en-US"/>
-        </w:rPr>
-      </w:pPr>
-      <w:r>
-        <w:t>(Julstrom, 2005)</w:t>
-      </w:r>
-    </w:p>
-    <w:p>
-      <w:pPr>
-        <w:rPr>
-          <w:lang w:val="en-US"/>
-        </w:rPr>
-      </w:pPr>
-      <w:r>
-        <w:rPr>
-          <w:lang w:val="en-US"/>
-        </w:rPr>
-        <w:t>Julstrom, B.A. (2005) “Greedy, genetic, and greedy genetic algorithms for the quadratic knapsack problem,” Proceedings of the 7th annual conference on Genetic and evolutionary computation, pp. 607–614. Available at: https://doi.org/10.1145/1068009.1068111.</w:t>
+        <w:pStyle w:val="Heading2"/>
+      </w:pPr>
+      <w:r>
+        <w:t>References</w:t>
+      </w:r>
+    </w:p>
+    <w:p>
+      <w:pPr>
+        <w:rPr>
+          <w:rFonts w:ascii="Arial" w:hAnsi="Arial" w:cs="Arial"/>
+          <w:lang w:val="en-US"/>
+        </w:rPr>
+      </w:pPr>
+      <w:proofErr w:type="spellStart"/>
+      <w:r>
+        <w:rPr>
+          <w:rFonts w:ascii="Arial" w:hAnsi="Arial" w:cs="Arial"/>
+          <w:lang w:val="en-US"/>
+        </w:rPr>
+        <w:t>Julstrom</w:t>
+      </w:r>
+      <w:proofErr w:type="spellEnd"/>
+      <w:r>
+        <w:rPr>
+          <w:rFonts w:ascii="Arial" w:hAnsi="Arial" w:cs="Arial"/>
+          <w:lang w:val="en-US"/>
+        </w:rPr>
+        <w:t>, B.A. (2005) “Greedy, genetic, and greedy genetic algorithms for the quadratic knapsack problem,” Proceedings of the 7th annual conference on Genetic and evolutionary computation, pp. 607–614. Available at: https://doi.org/10.1145/1068009.1068111.</w:t>
       </w:r>
     </w:p>
     <w:sectPr>
@@ -716,7 +2432,7 @@
     <w:autoRedefine/>
     <w:uiPriority w:val="9"/>
     <w:qFormat/>
-    <w:rsid w:val="009B32F4"/>
+    <w:rsid w:val="00FB0B51"/>
     <w:pPr>
       <w:keepNext/>
       <w:keepLines/>
@@ -726,10 +2442,11 @@
     </w:pPr>
     <w:rPr>
       <w:rFonts w:ascii="Arial" w:eastAsiaTheme="majorEastAsia" w:hAnsi="Arial" w:cstheme="majorBidi"/>
-      <w:b/>
-      <w:i/>
-      <w:sz w:val="28"/>
-      <w:szCs w:val="32"/>
+      <w:bCs/>
+      <w:iCs/>
+      <w:sz w:val="32"/>
+      <w:szCs w:val="36"/>
+      <w:lang w:val="en-US"/>
     </w:rPr>
   </w:style>
   <w:style w:type="paragraph" w:styleId="Heading2">
@@ -739,23 +2456,48 @@
     <w:link w:val="Heading2Char"/>
     <w:autoRedefine/>
     <w:uiPriority w:val="9"/>
-    <w:semiHidden/>
     <w:unhideWhenUsed/>
     <w:qFormat/>
-    <w:rsid w:val="009B32F4"/>
+    <w:rsid w:val="00DE593D"/>
     <w:pPr>
       <w:keepNext/>
       <w:keepLines/>
       <w:spacing w:before="40" w:after="0"/>
-      <w:jc w:val="center"/>
       <w:outlineLvl w:val="1"/>
     </w:pPr>
     <w:rPr>
-      <w:rFonts w:ascii="Arial" w:eastAsiaTheme="majorEastAsia" w:hAnsi="Arial" w:cstheme="majorBidi"/>
+      <w:rFonts w:ascii="Arial" w:eastAsiaTheme="majorEastAsia" w:hAnsi="Arial" w:cs="Arial"/>
       <w:b/>
+      <w:iCs/>
+      <w:sz w:val="28"/>
+      <w:szCs w:val="44"/>
+      <w:lang w:val="en-US"/>
+    </w:rPr>
+  </w:style>
+  <w:style w:type="paragraph" w:styleId="Heading3">
+    <w:name w:val="heading 3"/>
+    <w:basedOn w:val="Normal"/>
+    <w:next w:val="Normal"/>
+    <w:link w:val="Heading3Char"/>
+    <w:uiPriority w:val="9"/>
+    <w:unhideWhenUsed/>
+    <w:qFormat/>
+    <w:rsid w:val="00387984"/>
+    <w:pPr>
+      <w:keepNext/>
+      <w:keepLines/>
+      <w:spacing w:before="40" w:after="0"/>
+      <w:outlineLvl w:val="2"/>
+    </w:pPr>
+    <w:rPr>
+      <w:rFonts w:ascii="Arial" w:eastAsiaTheme="majorEastAsia" w:hAnsi="Arial" w:cs="Arial"/>
+      <w:b/>
+      <w:bCs/>
       <w:i/>
-      <w:sz w:val="16"/>
-      <w:szCs w:val="26"/>
+      <w:iCs/>
+      <w:sz w:val="24"/>
+      <w:szCs w:val="24"/>
+      <w:lang w:val="en-US"/>
     </w:rPr>
   </w:style>
   <w:style w:type="character" w:default="1" w:styleId="DefaultParagraphFont">
@@ -790,14 +2532,14 @@
     <w:basedOn w:val="DefaultParagraphFont"/>
     <w:link w:val="Heading2"/>
     <w:uiPriority w:val="9"/>
-    <w:semiHidden/>
-    <w:rsid w:val="009B32F4"/>
+    <w:rsid w:val="00DE593D"/>
     <w:rPr>
-      <w:rFonts w:ascii="Arial" w:eastAsiaTheme="majorEastAsia" w:hAnsi="Arial" w:cstheme="majorBidi"/>
+      <w:rFonts w:ascii="Arial" w:eastAsiaTheme="majorEastAsia" w:hAnsi="Arial" w:cs="Arial"/>
       <w:b/>
-      <w:i/>
-      <w:sz w:val="16"/>
-      <w:szCs w:val="26"/>
+      <w:iCs/>
+      <w:sz w:val="28"/>
+      <w:szCs w:val="44"/>
+      <w:lang w:val="en-US"/>
     </w:rPr>
   </w:style>
   <w:style w:type="character" w:customStyle="1" w:styleId="Heading1Char">
@@ -805,13 +2547,14 @@
     <w:basedOn w:val="DefaultParagraphFont"/>
     <w:link w:val="Heading1"/>
     <w:uiPriority w:val="9"/>
-    <w:rsid w:val="009B32F4"/>
+    <w:rsid w:val="00FB0B51"/>
     <w:rPr>
       <w:rFonts w:ascii="Arial" w:eastAsiaTheme="majorEastAsia" w:hAnsi="Arial" w:cstheme="majorBidi"/>
-      <w:b/>
-      <w:i/>
-      <w:sz w:val="28"/>
-      <w:szCs w:val="32"/>
+      <w:bCs/>
+      <w:iCs/>
+      <w:sz w:val="32"/>
+      <w:szCs w:val="36"/>
+      <w:lang w:val="en-US"/>
     </w:rPr>
   </w:style>
   <w:style w:type="paragraph" w:styleId="ListParagraph">
@@ -858,6 +2601,42 @@
     <w:rPr>
       <w:color w:val="954F72" w:themeColor="followedHyperlink"/>
       <w:u w:val="single"/>
+    </w:rPr>
+  </w:style>
+  <w:style w:type="table" w:styleId="TableGrid">
+    <w:name w:val="Table Grid"/>
+    <w:basedOn w:val="TableNormal"/>
+    <w:uiPriority w:val="39"/>
+    <w:rsid w:val="006D7E1E"/>
+    <w:pPr>
+      <w:spacing w:after="0" w:line="240" w:lineRule="auto"/>
+    </w:pPr>
+    <w:tblPr>
+      <w:tblBorders>
+        <w:top w:val="single" w:sz="4" w:space="0" w:color="auto"/>
+        <w:left w:val="single" w:sz="4" w:space="0" w:color="auto"/>
+        <w:bottom w:val="single" w:sz="4" w:space="0" w:color="auto"/>
+        <w:right w:val="single" w:sz="4" w:space="0" w:color="auto"/>
+        <w:insideH w:val="single" w:sz="4" w:space="0" w:color="auto"/>
+        <w:insideV w:val="single" w:sz="4" w:space="0" w:color="auto"/>
+      </w:tblBorders>
+    </w:tblPr>
+  </w:style>
+  <w:style w:type="character" w:customStyle="1" w:styleId="Heading3Char">
+    <w:name w:val="Heading 3 Char"/>
+    <w:basedOn w:val="DefaultParagraphFont"/>
+    <w:link w:val="Heading3"/>
+    <w:uiPriority w:val="9"/>
+    <w:rsid w:val="00387984"/>
+    <w:rPr>
+      <w:rFonts w:ascii="Arial" w:eastAsiaTheme="majorEastAsia" w:hAnsi="Arial" w:cs="Arial"/>
+      <w:b/>
+      <w:bCs/>
+      <w:i/>
+      <w:iCs/>
+      <w:sz w:val="24"/>
+      <w:szCs w:val="24"/>
+      <w:lang w:val="en-US"/>
     </w:rPr>
   </w:style>
 </w:styles>

</xml_diff>

<commit_message>
✨ Overfit ACO :/
</commit_message>
<xml_diff>
--- a/A2/COS 314_A2_Report.docx
+++ b/A2/COS 314_A2_Report.docx
@@ -319,6 +319,7 @@
       <w:r>
         <w:t xml:space="preserve">The size of the population is controlled by the </w:t>
       </w:r>
+      <w:proofErr w:type="spellStart"/>
       <w:r>
         <w:rPr>
           <w:b/>
@@ -326,6 +327,7 @@
         </w:rPr>
         <w:t>populationSize</w:t>
       </w:r>
+      <w:proofErr w:type="spellEnd"/>
       <w:r>
         <w:t xml:space="preserve"> parameter</w:t>
       </w:r>
@@ -385,6 +387,7 @@
       <w:r>
         <w:t xml:space="preserve">the </w:t>
       </w:r>
+      <w:proofErr w:type="spellStart"/>
       <w:r>
         <w:rPr>
           <w:b/>
@@ -392,6 +395,7 @@
         </w:rPr>
         <w:t>tournamentSize</w:t>
       </w:r>
+      <w:proofErr w:type="spellEnd"/>
       <w:r>
         <w:t xml:space="preserve"> parameter</w:t>
       </w:r>
@@ -457,6 +461,7 @@
         </w:rPr>
         <w:t xml:space="preserve"> </w:t>
       </w:r>
+      <w:proofErr w:type="spellStart"/>
       <w:r>
         <w:rPr>
           <w:b/>
@@ -464,6 +469,7 @@
         </w:rPr>
         <w:t>crossoverRate</w:t>
       </w:r>
+      <w:proofErr w:type="spellEnd"/>
       <w:r>
         <w:t xml:space="preserve">. If the random number rolled is </w:t>
       </w:r>
@@ -515,7 +521,23 @@
           <w:b/>
           <w:bCs/>
         </w:rPr>
-        <w:t xml:space="preserve"> mutationRate </w:t>
+        <w:t xml:space="preserve"> </w:t>
+      </w:r>
+      <w:proofErr w:type="spellStart"/>
+      <w:r>
+        <w:rPr>
+          <w:b/>
+          <w:bCs/>
+        </w:rPr>
+        <w:t>mutationRate</w:t>
+      </w:r>
+      <w:proofErr w:type="spellEnd"/>
+      <w:r>
+        <w:rPr>
+          <w:b/>
+          <w:bCs/>
+        </w:rPr>
+        <w:t xml:space="preserve"> </w:t>
       </w:r>
       <w:r>
         <w:t>parameter</w:t>
@@ -597,12 +619,21 @@
         </w:rPr>
         <w:t xml:space="preserve"> </w:t>
       </w:r>
-      <w:r>
-        <w:rPr>
-          <w:b/>
-          <w:bCs/>
-        </w:rPr>
-        <w:t xml:space="preserve">numElite </w:t>
+      <w:proofErr w:type="spellStart"/>
+      <w:r>
+        <w:rPr>
+          <w:b/>
+          <w:bCs/>
+        </w:rPr>
+        <w:t>numElite</w:t>
+      </w:r>
+      <w:proofErr w:type="spellEnd"/>
+      <w:r>
+        <w:rPr>
+          <w:b/>
+          <w:bCs/>
+        </w:rPr>
+        <w:t xml:space="preserve"> </w:t>
       </w:r>
       <w:r>
         <w:t>parameter</w:t>
@@ -642,6 +673,7 @@
       <w:r>
         <w:t>The algorithm terminates after a fixed number of iterations (</w:t>
       </w:r>
+      <w:proofErr w:type="spellStart"/>
       <w:r>
         <w:rPr>
           <w:b/>
@@ -649,6 +681,7 @@
         </w:rPr>
         <w:t>numGenerations</w:t>
       </w:r>
+      <w:proofErr w:type="spellEnd"/>
       <w:r>
         <w:t xml:space="preserve"> </w:t>
       </w:r>
@@ -669,7 +702,15 @@
     </w:p>
     <w:p>
       <w:r>
-        <w:t xml:space="preserve">The initial parameters were taken from literature and are shown in the table below (Julstrom, 2005). These </w:t>
+        <w:t>The initial parameters were taken from literature and are shown in the table below (</w:t>
+      </w:r>
+      <w:proofErr w:type="spellStart"/>
+      <w:r>
+        <w:t>Julstrom</w:t>
+      </w:r>
+      <w:proofErr w:type="spellEnd"/>
+      <w:r>
+        <w:t xml:space="preserve">, 2005). These </w:t>
       </w:r>
       <w:r>
         <w:t xml:space="preserve">were then fine-tuned to improve each algorithm’s performance. </w:t>
@@ -747,9 +788,11 @@
             <w:tcW w:w="3005" w:type="dxa"/>
           </w:tcPr>
           <w:p>
+            <w:proofErr w:type="spellStart"/>
             <w:r>
               <w:t>populationSize</w:t>
             </w:r>
+            <w:proofErr w:type="spellEnd"/>
           </w:p>
         </w:tc>
         <w:tc>
@@ -779,9 +822,11 @@
             <w:tcW w:w="3005" w:type="dxa"/>
           </w:tcPr>
           <w:p>
+            <w:proofErr w:type="spellStart"/>
             <w:r>
               <w:t>tournamentSize</w:t>
             </w:r>
+            <w:proofErr w:type="spellEnd"/>
           </w:p>
         </w:tc>
         <w:tc>
@@ -811,9 +856,11 @@
             <w:tcW w:w="3005" w:type="dxa"/>
           </w:tcPr>
           <w:p>
+            <w:proofErr w:type="spellStart"/>
             <w:r>
               <w:t>crossoverRate</w:t>
             </w:r>
+            <w:proofErr w:type="spellEnd"/>
           </w:p>
         </w:tc>
         <w:tc>
@@ -843,9 +890,11 @@
             <w:tcW w:w="3005" w:type="dxa"/>
           </w:tcPr>
           <w:p>
+            <w:proofErr w:type="spellStart"/>
             <w:r>
               <w:t>mutationRate</w:t>
             </w:r>
+            <w:proofErr w:type="spellEnd"/>
           </w:p>
         </w:tc>
         <w:tc>
@@ -878,9 +927,11 @@
             <w:tcW w:w="3005" w:type="dxa"/>
           </w:tcPr>
           <w:p>
+            <w:proofErr w:type="spellStart"/>
             <w:r>
               <w:t>numElite</w:t>
             </w:r>
+            <w:proofErr w:type="spellEnd"/>
           </w:p>
         </w:tc>
         <w:tc>
@@ -910,9 +961,11 @@
             <w:tcW w:w="3005" w:type="dxa"/>
           </w:tcPr>
           <w:p>
+            <w:proofErr w:type="spellStart"/>
             <w:r>
               <w:t>numGenerations</w:t>
             </w:r>
+            <w:proofErr w:type="spellEnd"/>
           </w:p>
         </w:tc>
         <w:tc>
@@ -945,6 +998,7 @@
       <w:r>
         <w:t xml:space="preserve">increasing the </w:t>
       </w:r>
+      <w:proofErr w:type="spellStart"/>
       <w:r>
         <w:rPr>
           <w:b/>
@@ -952,9 +1006,11 @@
         </w:rPr>
         <w:t>tournamentSize</w:t>
       </w:r>
+      <w:proofErr w:type="spellEnd"/>
       <w:r>
         <w:t xml:space="preserve"> and </w:t>
       </w:r>
+      <w:proofErr w:type="spellStart"/>
       <w:r>
         <w:rPr>
           <w:b/>
@@ -962,8 +1018,18 @@
         </w:rPr>
         <w:t>numElite</w:t>
       </w:r>
-      <w:r>
-        <w:t xml:space="preserve"> parameters worsened the algorithm’s performance, with the worst results appearing when these values were set to above 4. Surprisingly, a </w:t>
+      <w:proofErr w:type="spellEnd"/>
+      <w:r>
+        <w:t xml:space="preserve"> parameters worsened the algorithm’s performance, with the worst results appearing when these values were set to above 4. </w:t>
+      </w:r>
+      <w:r>
+        <w:t>This could be because the number of items for many instances were small</w:t>
+      </w:r>
+      <w:r>
+        <w:t xml:space="preserve">, and so a larger tournament size turned the algorithm into a random search. </w:t>
+      </w:r>
+      <w:r>
+        <w:t xml:space="preserve">Surprisingly, a </w:t>
       </w:r>
       <w:r>
         <w:rPr>
@@ -975,6 +1041,7 @@
       <w:r>
         <w:t xml:space="preserve">of 0.6-0.9 led to better performance, with more optima achieved on average. This could be because mutation only flips one bit - meaning individuals are only changed a small amount. This could also be because the crossover rate was already quite high initially. The </w:t>
       </w:r>
+      <w:proofErr w:type="spellStart"/>
       <w:r>
         <w:rPr>
           <w:b/>
@@ -982,6 +1049,7 @@
         </w:rPr>
         <w:t>numGenerations</w:t>
       </w:r>
+      <w:proofErr w:type="spellEnd"/>
       <w:r>
         <w:t xml:space="preserve"> parameter had little impact on performance, with increasing it only increasing the time taken to complete the algorithm and decreasing it resulting in worse performance. </w:t>
       </w:r>
@@ -1017,6 +1085,7 @@
       <w:r>
         <w:t xml:space="preserve">GA relies heavily on the </w:t>
       </w:r>
+      <w:proofErr w:type="spellStart"/>
       <w:r>
         <w:rPr>
           <w:b/>
@@ -1024,6 +1093,7 @@
         </w:rPr>
         <w:t>populationSize</w:t>
       </w:r>
+      <w:proofErr w:type="spellEnd"/>
       <w:r>
         <w:t xml:space="preserve"> parameter due to the stochastic nature of the algorithm and of individual generation, as the more diversity within the population initially, the more likely the algorithm will converge into a (global) optimal solution. Thus, it makes sense that changing this parameter has the greatest impact on the algorithm's performance.</w:t>
       </w:r>
@@ -1138,6 +1208,7 @@
       <w:r>
         <w:t xml:space="preserve">e initially chosen to construct solutions (given by the </w:t>
       </w:r>
+      <w:proofErr w:type="spellStart"/>
       <w:r>
         <w:rPr>
           <w:b/>
@@ -1145,6 +1216,7 @@
         </w:rPr>
         <w:t>numAnts</w:t>
       </w:r>
+      <w:proofErr w:type="spellEnd"/>
       <w:r>
         <w:t xml:space="preserve"> parameter).</w:t>
       </w:r>
@@ -1590,6 +1662,7 @@
       <w:r>
         <w:t xml:space="preserve">dictated by the </w:t>
       </w:r>
+      <w:proofErr w:type="spellStart"/>
       <w:r>
         <w:rPr>
           <w:b/>
@@ -1597,9 +1670,11 @@
         </w:rPr>
         <w:t>tauMax</w:t>
       </w:r>
+      <w:proofErr w:type="spellEnd"/>
       <w:r>
         <w:t xml:space="preserve"> and </w:t>
       </w:r>
+      <w:proofErr w:type="spellStart"/>
       <w:r>
         <w:rPr>
           <w:b/>
@@ -1607,6 +1682,7 @@
         </w:rPr>
         <w:t>tauMin</w:t>
       </w:r>
+      <w:proofErr w:type="spellEnd"/>
       <w:r>
         <w:t xml:space="preserve"> parameter</w:t>
       </w:r>
@@ -1687,6 +1763,7 @@
       <w:r>
         <w:t>The algorithm terminates after a fixed number of iterations (</w:t>
       </w:r>
+      <w:proofErr w:type="spellStart"/>
       <w:r>
         <w:rPr>
           <w:b/>
@@ -1694,6 +1771,7 @@
         </w:rPr>
         <w:t>numIterations</w:t>
       </w:r>
+      <w:proofErr w:type="spellEnd"/>
       <w:r>
         <w:t xml:space="preserve"> </w:t>
       </w:r>
@@ -1792,9 +1870,11 @@
             <w:tcW w:w="3005" w:type="dxa"/>
           </w:tcPr>
           <w:p>
+            <w:proofErr w:type="spellStart"/>
             <w:r>
               <w:t>numAnts</w:t>
             </w:r>
+            <w:proofErr w:type="spellEnd"/>
           </w:p>
         </w:tc>
         <w:tc>
@@ -1811,7 +1891,11 @@
           <w:tcPr>
             <w:tcW w:w="3006" w:type="dxa"/>
           </w:tcPr>
-          <w:p/>
+          <w:p>
+            <w:r>
+              <w:t>5</w:t>
+            </w:r>
+          </w:p>
         </w:tc>
       </w:tr>
       <w:tr>
@@ -1820,9 +1904,11 @@
             <w:tcW w:w="3005" w:type="dxa"/>
           </w:tcPr>
           <w:p>
+            <w:proofErr w:type="spellStart"/>
             <w:r>
               <w:t>numIterations</w:t>
             </w:r>
+            <w:proofErr w:type="spellEnd"/>
           </w:p>
         </w:tc>
         <w:tc>
@@ -1839,7 +1925,11 @@
           <w:tcPr>
             <w:tcW w:w="3006" w:type="dxa"/>
           </w:tcPr>
-          <w:p/>
+          <w:p>
+            <w:r>
+              <w:t>60</w:t>
+            </w:r>
+          </w:p>
         </w:tc>
       </w:tr>
       <w:tr>
@@ -1870,7 +1960,11 @@
           <w:tcPr>
             <w:tcW w:w="3006" w:type="dxa"/>
           </w:tcPr>
-          <w:p/>
+          <w:p>
+            <w:r>
+              <w:t>0.1</w:t>
+            </w:r>
+          </w:p>
         </w:tc>
       </w:tr>
       <w:tr>
@@ -1901,7 +1995,11 @@
           <w:tcPr>
             <w:tcW w:w="3006" w:type="dxa"/>
           </w:tcPr>
-          <w:p/>
+          <w:p>
+            <w:r>
+              <w:t>2.0</w:t>
+            </w:r>
+          </w:p>
         </w:tc>
       </w:tr>
       <w:tr>
@@ -1932,7 +2030,11 @@
           <w:tcPr>
             <w:tcW w:w="3006" w:type="dxa"/>
           </w:tcPr>
-          <w:p/>
+          <w:p>
+            <w:r>
+              <w:t>0.95</w:t>
+            </w:r>
+          </w:p>
         </w:tc>
       </w:tr>
       <w:tr>
@@ -1960,7 +2062,11 @@
           <w:tcPr>
             <w:tcW w:w="3006" w:type="dxa"/>
           </w:tcPr>
-          <w:p/>
+          <w:p>
+            <w:r>
+              <w:t>0.1</w:t>
+            </w:r>
+          </w:p>
         </w:tc>
       </w:tr>
       <w:tr>
@@ -1969,9 +2075,11 @@
             <w:tcW w:w="3005" w:type="dxa"/>
           </w:tcPr>
           <w:p>
+            <w:proofErr w:type="spellStart"/>
             <w:r>
               <w:t>tauMax</w:t>
             </w:r>
+            <w:proofErr w:type="spellEnd"/>
           </w:p>
         </w:tc>
         <w:tc>
@@ -1988,7 +2096,11 @@
           <w:tcPr>
             <w:tcW w:w="3006" w:type="dxa"/>
           </w:tcPr>
-          <w:p/>
+          <w:p>
+            <w:r>
+              <w:t>1.0</w:t>
+            </w:r>
+          </w:p>
         </w:tc>
       </w:tr>
       <w:tr>
@@ -1997,9 +2109,11 @@
             <w:tcW w:w="3005" w:type="dxa"/>
           </w:tcPr>
           <w:p>
+            <w:proofErr w:type="spellStart"/>
             <w:r>
               <w:t>tauMin</w:t>
             </w:r>
+            <w:proofErr w:type="spellEnd"/>
           </w:p>
         </w:tc>
         <w:tc>
@@ -2016,674 +2130,414 @@
           <w:tcPr>
             <w:tcW w:w="3006" w:type="dxa"/>
           </w:tcPr>
-          <w:p/>
+          <w:p>
+            <w:r>
+              <w:t>0.1</w:t>
+            </w:r>
+          </w:p>
         </w:tc>
       </w:tr>
     </w:tbl>
     <w:p/>
     <w:p>
       <w:r>
-        <w:t xml:space="preserve">The parameters…. </w:t>
-      </w:r>
-    </w:p>
-    <w:p>
-      <w:pPr>
-        <w:pStyle w:val="Heading2"/>
-      </w:pPr>
-      <w:r>
-        <w:t>Results</w:t>
-      </w:r>
-    </w:p>
-    <w:tbl>
-      <w:tblPr>
-        <w:tblStyle w:val="TableGrid"/>
-        <w:tblW w:w="5000" w:type="pct"/>
-        <w:tblLook w:val="04A0" w:firstRow="1" w:lastRow="0" w:firstColumn="1" w:lastColumn="0" w:noHBand="0" w:noVBand="1"/>
-      </w:tblPr>
-      <w:tblGrid>
-        <w:gridCol w:w="2492"/>
-        <w:gridCol w:w="1201"/>
-        <w:gridCol w:w="1343"/>
-        <w:gridCol w:w="1343"/>
-        <w:gridCol w:w="1343"/>
-        <w:gridCol w:w="1294"/>
-      </w:tblGrid>
-      <w:tr>
-        <w:tc>
-          <w:tcPr>
-            <w:tcW w:w="1177" w:type="pct"/>
-            <w:shd w:val="clear" w:color="auto" w:fill="BDD6EE" w:themeFill="accent5" w:themeFillTint="66"/>
-          </w:tcPr>
-          <w:p>
-            <w:r>
-              <w:t>Problem Instance</w:t>
-            </w:r>
-          </w:p>
-        </w:tc>
-        <w:tc>
-          <w:tcPr>
-            <w:tcW w:w="707" w:type="pct"/>
-            <w:shd w:val="clear" w:color="auto" w:fill="BDD6EE" w:themeFill="accent5" w:themeFillTint="66"/>
-          </w:tcPr>
-          <w:p>
-            <w:r>
-              <w:t>Known Optimum</w:t>
-            </w:r>
-            <w:r>
+        <w:t xml:space="preserve">These parameters took much more effort to tune than for the GA, </w:t>
+      </w:r>
+      <w:r>
+        <w:t>since</w:t>
+      </w:r>
+      <w:r>
+        <w:t xml:space="preserve"> there are so many and because changing one parameter (e.g., alpha, beta or rho) at a time seemed to make little difference in the algorithm's </w:t>
+      </w:r>
+      <w:r>
+        <w:t>performance</w:t>
+      </w:r>
+      <w:r>
+        <w:t xml:space="preserve"> regardless of whether the parameter was increased or not</w:t>
+      </w:r>
+      <w:r>
+        <w:t>.</w:t>
+      </w:r>
+    </w:p>
+    <w:p>
+      <w:r>
+        <w:t xml:space="preserve">This seemed to be the case because of the </w:t>
+      </w:r>
+      <w:r>
+        <w:rPr>
+          <w:b/>
+          <w:bCs/>
+        </w:rPr>
+        <w:t>small number of items present</w:t>
+      </w:r>
+      <w:r>
+        <w:t xml:space="preserve"> in most of the problem instances, meaning that no matter what parameters were set, the algorithm would find the optimal solution within one or two iterations</w:t>
+      </w:r>
+      <w:r>
+        <w:t xml:space="preserve">. ACO relies heavily on the </w:t>
+      </w:r>
+      <w:r>
+        <w:rPr>
+          <w:b/>
+          <w:bCs/>
+        </w:rPr>
+        <w:t>num</w:t>
+      </w:r>
+      <w:r>
+        <w:rPr>
+          <w:b/>
+          <w:bCs/>
+        </w:rPr>
+        <w:t>ber of ants</w:t>
+      </w:r>
+      <w:r>
+        <w:t xml:space="preserve"> (</w:t>
+      </w:r>
+      <w:proofErr w:type="spellStart"/>
+      <w:r>
+        <w:rPr>
+          <w:b/>
+          <w:bCs/>
+        </w:rPr>
+        <w:t>numAnts</w:t>
+      </w:r>
+      <w:proofErr w:type="spellEnd"/>
+      <w:r>
+        <w:t xml:space="preserve">) parameter as the more opportunity for diversity in the initial solutions, the more likely the algorithm is to </w:t>
+      </w:r>
+      <w:r>
+        <w:t xml:space="preserve">stumble upon / converge to the optimal solution and this is especially </w:t>
+      </w:r>
+      <w:r>
+        <w:t xml:space="preserve">true for instances </w:t>
+      </w:r>
+      <w:r>
+        <w:t>where the number of items is very small</w:t>
+      </w:r>
+      <w:r>
+        <w:t xml:space="preserve"> (like these). </w:t>
+      </w:r>
+    </w:p>
+    <w:p>
+      <w:r>
+        <w:t xml:space="preserve">Another issue is the </w:t>
+      </w:r>
+      <w:r>
+        <w:rPr>
+          <w:b/>
+          <w:bCs/>
+        </w:rPr>
+        <w:t>heuristic</w:t>
+      </w:r>
+      <w:r>
+        <w:t xml:space="preserve"> </w:t>
+      </w:r>
+      <w:r>
+        <w:rPr>
+          <w:b/>
+          <w:bCs/>
+        </w:rPr>
+        <w:t>function</w:t>
+      </w:r>
+      <w:r>
+        <w:rPr>
+          <w:b/>
+          <w:bCs/>
+        </w:rPr>
+        <w:t xml:space="preserve"> (</w:t>
+      </w:r>
+      <m:oMath>
+        <m:f>
+          <m:fPr>
+            <m:ctrlPr>
               <w:rPr>
-                <w:rStyle w:val="FootnoteReference"/>
+                <w:rFonts w:ascii="Cambria Math" w:hAnsi="Cambria Math"/>
                 <w:b/>
                 <w:bCs/>
+                <w:i/>
               </w:rPr>
-              <w:footnoteReference w:id="1"/>
-            </w:r>
-          </w:p>
-        </w:tc>
-        <w:tc>
-          <w:tcPr>
-            <w:tcW w:w="1572" w:type="pct"/>
-            <w:gridSpan w:val="2"/>
-            <w:shd w:val="clear" w:color="auto" w:fill="BDD6EE" w:themeFill="accent5" w:themeFillTint="66"/>
-          </w:tcPr>
-          <w:p>
-            <w:r>
-              <w:t>ACO</w:t>
-            </w:r>
-          </w:p>
-        </w:tc>
-        <w:tc>
-          <w:tcPr>
-            <w:tcW w:w="1544" w:type="pct"/>
-            <w:gridSpan w:val="2"/>
-            <w:shd w:val="clear" w:color="auto" w:fill="BDD6EE" w:themeFill="accent5" w:themeFillTint="66"/>
-          </w:tcPr>
-          <w:p>
-            <w:r>
-              <w:t>GA</w:t>
-            </w:r>
-          </w:p>
-        </w:tc>
-      </w:tr>
-      <w:tr>
-        <w:tc>
-          <w:tcPr>
-            <w:tcW w:w="1177" w:type="pct"/>
-            <w:shd w:val="clear" w:color="auto" w:fill="DEEAF6" w:themeFill="accent5" w:themeFillTint="33"/>
-          </w:tcPr>
-          <w:p/>
-        </w:tc>
-        <w:tc>
-          <w:tcPr>
-            <w:tcW w:w="707" w:type="pct"/>
-            <w:shd w:val="clear" w:color="auto" w:fill="DEEAF6" w:themeFill="accent5" w:themeFillTint="33"/>
-          </w:tcPr>
-          <w:p/>
-        </w:tc>
-        <w:tc>
-          <w:tcPr>
-            <w:tcW w:w="786" w:type="pct"/>
-            <w:shd w:val="clear" w:color="auto" w:fill="DEEAF6" w:themeFill="accent5" w:themeFillTint="33"/>
-          </w:tcPr>
-          <w:p>
-            <w:r>
-              <w:t>Best Solution</w:t>
-            </w:r>
-            <w:r>
+            </m:ctrlPr>
+          </m:fPr>
+          <m:num>
+            <m:r>
+              <m:rPr>
+                <m:sty m:val="bi"/>
+              </m:rPr>
               <w:rPr>
-                <w:rStyle w:val="FootnoteReference"/>
+                <w:rFonts w:ascii="Cambria Math" w:hAnsi="Cambria Math"/>
               </w:rPr>
-              <w:footnoteReference w:id="2"/>
-            </w:r>
-          </w:p>
-        </w:tc>
-        <w:tc>
-          <w:tcPr>
-            <w:tcW w:w="786" w:type="pct"/>
-            <w:shd w:val="clear" w:color="auto" w:fill="DEEAF6" w:themeFill="accent5" w:themeFillTint="33"/>
-          </w:tcPr>
-          <w:p>
-            <w:r>
-              <w:t>Runtime (seconds)</w:t>
-            </w:r>
-          </w:p>
-        </w:tc>
-        <w:tc>
-          <w:tcPr>
-            <w:tcW w:w="786" w:type="pct"/>
-            <w:shd w:val="clear" w:color="auto" w:fill="DEEAF6" w:themeFill="accent5" w:themeFillTint="33"/>
-          </w:tcPr>
-          <w:p>
-            <w:r>
-              <w:t>Best Solution</w:t>
-            </w:r>
-            <w:r>
+              <m:t>value</m:t>
+            </m:r>
+          </m:num>
+          <m:den>
+            <m:r>
+              <m:rPr>
+                <m:sty m:val="bi"/>
+              </m:rPr>
               <w:rPr>
-                <w:rStyle w:val="FootnoteReference"/>
+                <w:rFonts w:ascii="Cambria Math" w:hAnsi="Cambria Math"/>
               </w:rPr>
-              <w:footnoteReference w:id="3"/>
-            </w:r>
-          </w:p>
-        </w:tc>
-        <w:tc>
-          <w:tcPr>
-            <w:tcW w:w="758" w:type="pct"/>
-            <w:shd w:val="clear" w:color="auto" w:fill="DEEAF6" w:themeFill="accent5" w:themeFillTint="33"/>
-          </w:tcPr>
-          <w:p>
-            <w:r>
-              <w:t>Runtime (seconds)</w:t>
-            </w:r>
-          </w:p>
-        </w:tc>
-      </w:tr>
-      <w:tr>
-        <w:tc>
-          <w:tcPr>
-            <w:tcW w:w="1177" w:type="pct"/>
-          </w:tcPr>
-          <w:p>
-            <w:r>
-              <w:t>f1_l-d_kp_10_269</w:t>
-            </w:r>
-          </w:p>
-        </w:tc>
-        <w:tc>
-          <w:tcPr>
-            <w:tcW w:w="707" w:type="pct"/>
-          </w:tcPr>
-          <w:p>
-            <w:r>
-              <w:t>295</w:t>
-            </w:r>
-          </w:p>
-        </w:tc>
-        <w:tc>
-          <w:tcPr>
-            <w:tcW w:w="786" w:type="pct"/>
-          </w:tcPr>
-          <w:p/>
-        </w:tc>
-        <w:tc>
-          <w:tcPr>
-            <w:tcW w:w="786" w:type="pct"/>
-          </w:tcPr>
-          <w:p/>
-        </w:tc>
-        <w:tc>
-          <w:tcPr>
-            <w:tcW w:w="786" w:type="pct"/>
-          </w:tcPr>
-          <w:p/>
-        </w:tc>
-        <w:tc>
-          <w:tcPr>
-            <w:tcW w:w="758" w:type="pct"/>
-          </w:tcPr>
-          <w:p/>
-        </w:tc>
-      </w:tr>
-      <w:tr>
-        <w:tc>
-          <w:tcPr>
-            <w:tcW w:w="1177" w:type="pct"/>
-          </w:tcPr>
-          <w:p>
-            <w:r>
-              <w:t>f2_l-d_kp_20_878</w:t>
-            </w:r>
-          </w:p>
-        </w:tc>
-        <w:tc>
-          <w:tcPr>
-            <w:tcW w:w="707" w:type="pct"/>
-          </w:tcPr>
-          <w:p>
-            <w:r>
-              <w:t>1024</w:t>
-            </w:r>
-          </w:p>
-        </w:tc>
-        <w:tc>
-          <w:tcPr>
-            <w:tcW w:w="786" w:type="pct"/>
-          </w:tcPr>
-          <w:p/>
-        </w:tc>
-        <w:tc>
-          <w:tcPr>
-            <w:tcW w:w="786" w:type="pct"/>
-          </w:tcPr>
-          <w:p/>
-        </w:tc>
-        <w:tc>
-          <w:tcPr>
-            <w:tcW w:w="786" w:type="pct"/>
-          </w:tcPr>
-          <w:p/>
-        </w:tc>
-        <w:tc>
-          <w:tcPr>
-            <w:tcW w:w="758" w:type="pct"/>
-          </w:tcPr>
-          <w:p/>
-        </w:tc>
-      </w:tr>
-      <w:tr>
-        <w:tc>
-          <w:tcPr>
-            <w:tcW w:w="1177" w:type="pct"/>
-          </w:tcPr>
-          <w:p>
-            <w:r>
-              <w:t>f3_l-d_kp_4_20</w:t>
-            </w:r>
-          </w:p>
-        </w:tc>
-        <w:tc>
-          <w:tcPr>
-            <w:tcW w:w="707" w:type="pct"/>
-          </w:tcPr>
-          <w:p>
-            <w:r>
-              <w:t>35</w:t>
-            </w:r>
-          </w:p>
-        </w:tc>
-        <w:tc>
-          <w:tcPr>
-            <w:tcW w:w="786" w:type="pct"/>
-          </w:tcPr>
-          <w:p/>
-        </w:tc>
-        <w:tc>
-          <w:tcPr>
-            <w:tcW w:w="786" w:type="pct"/>
-          </w:tcPr>
-          <w:p/>
-        </w:tc>
-        <w:tc>
-          <w:tcPr>
-            <w:tcW w:w="786" w:type="pct"/>
-          </w:tcPr>
-          <w:p/>
-        </w:tc>
-        <w:tc>
-          <w:tcPr>
-            <w:tcW w:w="758" w:type="pct"/>
-          </w:tcPr>
-          <w:p/>
-        </w:tc>
-      </w:tr>
-      <w:tr>
-        <w:tc>
-          <w:tcPr>
-            <w:tcW w:w="1177" w:type="pct"/>
-          </w:tcPr>
-          <w:p>
-            <w:r>
-              <w:t>f4_l-d_kp_4_11</w:t>
-            </w:r>
-          </w:p>
-        </w:tc>
-        <w:tc>
-          <w:tcPr>
-            <w:tcW w:w="707" w:type="pct"/>
-          </w:tcPr>
-          <w:p>
-            <w:r>
-              <w:t>23</w:t>
-            </w:r>
-          </w:p>
-        </w:tc>
-        <w:tc>
-          <w:tcPr>
-            <w:tcW w:w="786" w:type="pct"/>
-          </w:tcPr>
-          <w:p/>
-        </w:tc>
-        <w:tc>
-          <w:tcPr>
-            <w:tcW w:w="786" w:type="pct"/>
-          </w:tcPr>
-          <w:p/>
-        </w:tc>
-        <w:tc>
-          <w:tcPr>
-            <w:tcW w:w="786" w:type="pct"/>
-          </w:tcPr>
-          <w:p/>
-        </w:tc>
-        <w:tc>
-          <w:tcPr>
-            <w:tcW w:w="758" w:type="pct"/>
-          </w:tcPr>
-          <w:p/>
-        </w:tc>
-      </w:tr>
-      <w:tr>
-        <w:tc>
-          <w:tcPr>
-            <w:tcW w:w="1177" w:type="pct"/>
-          </w:tcPr>
-          <w:p>
-            <w:r>
-              <w:t>f5_l-d_kp_15_375</w:t>
-            </w:r>
-          </w:p>
-        </w:tc>
-        <w:tc>
-          <w:tcPr>
-            <w:tcW w:w="707" w:type="pct"/>
-          </w:tcPr>
-          <w:p>
-            <w:r>
-              <w:t>481.0694</w:t>
-            </w:r>
-          </w:p>
-        </w:tc>
-        <w:tc>
-          <w:tcPr>
-            <w:tcW w:w="786" w:type="pct"/>
-          </w:tcPr>
-          <w:p/>
-        </w:tc>
-        <w:tc>
-          <w:tcPr>
-            <w:tcW w:w="786" w:type="pct"/>
-          </w:tcPr>
-          <w:p/>
-        </w:tc>
-        <w:tc>
-          <w:tcPr>
-            <w:tcW w:w="786" w:type="pct"/>
-          </w:tcPr>
-          <w:p/>
-        </w:tc>
-        <w:tc>
-          <w:tcPr>
-            <w:tcW w:w="758" w:type="pct"/>
-          </w:tcPr>
-          <w:p/>
-        </w:tc>
-      </w:tr>
-      <w:tr>
-        <w:tc>
-          <w:tcPr>
-            <w:tcW w:w="1177" w:type="pct"/>
-          </w:tcPr>
-          <w:p>
-            <w:r>
-              <w:lastRenderedPageBreak/>
-              <w:t>f6_l-d_kp_10_60</w:t>
-            </w:r>
-          </w:p>
-        </w:tc>
-        <w:tc>
-          <w:tcPr>
-            <w:tcW w:w="707" w:type="pct"/>
-          </w:tcPr>
-          <w:p>
-            <w:r>
-              <w:t>52</w:t>
-            </w:r>
-          </w:p>
-        </w:tc>
-        <w:tc>
-          <w:tcPr>
-            <w:tcW w:w="786" w:type="pct"/>
-          </w:tcPr>
-          <w:p/>
-        </w:tc>
-        <w:tc>
-          <w:tcPr>
-            <w:tcW w:w="786" w:type="pct"/>
-          </w:tcPr>
-          <w:p/>
-        </w:tc>
-        <w:tc>
-          <w:tcPr>
-            <w:tcW w:w="786" w:type="pct"/>
-          </w:tcPr>
-          <w:p/>
-        </w:tc>
-        <w:tc>
-          <w:tcPr>
-            <w:tcW w:w="758" w:type="pct"/>
-          </w:tcPr>
-          <w:p/>
-        </w:tc>
-      </w:tr>
-      <w:tr>
-        <w:tc>
-          <w:tcPr>
-            <w:tcW w:w="1177" w:type="pct"/>
-          </w:tcPr>
-          <w:p>
-            <w:r>
-              <w:t>f7_l-d_kp_7_50</w:t>
-            </w:r>
-          </w:p>
-        </w:tc>
-        <w:tc>
-          <w:tcPr>
-            <w:tcW w:w="707" w:type="pct"/>
-          </w:tcPr>
-          <w:p>
-            <w:r>
-              <w:t>107</w:t>
-            </w:r>
-          </w:p>
-        </w:tc>
-        <w:tc>
-          <w:tcPr>
-            <w:tcW w:w="786" w:type="pct"/>
-          </w:tcPr>
-          <w:p/>
-        </w:tc>
-        <w:tc>
-          <w:tcPr>
-            <w:tcW w:w="786" w:type="pct"/>
-          </w:tcPr>
-          <w:p/>
-        </w:tc>
-        <w:tc>
-          <w:tcPr>
-            <w:tcW w:w="786" w:type="pct"/>
-          </w:tcPr>
-          <w:p/>
-        </w:tc>
-        <w:tc>
-          <w:tcPr>
-            <w:tcW w:w="758" w:type="pct"/>
-          </w:tcPr>
-          <w:p/>
-        </w:tc>
-      </w:tr>
-      <w:tr>
-        <w:tc>
-          <w:tcPr>
-            <w:tcW w:w="1177" w:type="pct"/>
-          </w:tcPr>
-          <w:p>
-            <w:r>
-              <w:t>knapPI_1_100_1000_1</w:t>
-            </w:r>
-          </w:p>
-        </w:tc>
-        <w:tc>
-          <w:tcPr>
-            <w:tcW w:w="707" w:type="pct"/>
-          </w:tcPr>
-          <w:p>
-            <w:r>
-              <w:t>9147</w:t>
-            </w:r>
-          </w:p>
-        </w:tc>
-        <w:tc>
-          <w:tcPr>
-            <w:tcW w:w="786" w:type="pct"/>
-          </w:tcPr>
-          <w:p/>
-        </w:tc>
-        <w:tc>
-          <w:tcPr>
-            <w:tcW w:w="786" w:type="pct"/>
-          </w:tcPr>
-          <w:p/>
-        </w:tc>
-        <w:tc>
-          <w:tcPr>
-            <w:tcW w:w="786" w:type="pct"/>
-          </w:tcPr>
-          <w:p/>
-        </w:tc>
-        <w:tc>
-          <w:tcPr>
-            <w:tcW w:w="758" w:type="pct"/>
-          </w:tcPr>
-          <w:p/>
-        </w:tc>
-      </w:tr>
-      <w:tr>
-        <w:tc>
-          <w:tcPr>
-            <w:tcW w:w="1177" w:type="pct"/>
-          </w:tcPr>
-          <w:p>
-            <w:r>
-              <w:t>f8_l-d_kp_23_10000</w:t>
-            </w:r>
-          </w:p>
-        </w:tc>
-        <w:tc>
-          <w:tcPr>
-            <w:tcW w:w="707" w:type="pct"/>
-          </w:tcPr>
-          <w:p>
-            <w:r>
-              <w:t>9767</w:t>
-            </w:r>
-          </w:p>
-        </w:tc>
-        <w:tc>
-          <w:tcPr>
-            <w:tcW w:w="786" w:type="pct"/>
-          </w:tcPr>
-          <w:p/>
-        </w:tc>
-        <w:tc>
-          <w:tcPr>
-            <w:tcW w:w="786" w:type="pct"/>
-          </w:tcPr>
-          <w:p/>
-        </w:tc>
-        <w:tc>
-          <w:tcPr>
-            <w:tcW w:w="786" w:type="pct"/>
-          </w:tcPr>
-          <w:p/>
-        </w:tc>
-        <w:tc>
-          <w:tcPr>
-            <w:tcW w:w="758" w:type="pct"/>
-          </w:tcPr>
-          <w:p/>
-        </w:tc>
-      </w:tr>
-      <w:tr>
-        <w:tc>
-          <w:tcPr>
-            <w:tcW w:w="1177" w:type="pct"/>
-          </w:tcPr>
-          <w:p>
-            <w:r>
-              <w:t>f9_l-d_kp_5_80</w:t>
-            </w:r>
-          </w:p>
-        </w:tc>
-        <w:tc>
-          <w:tcPr>
-            <w:tcW w:w="707" w:type="pct"/>
-          </w:tcPr>
-          <w:p>
-            <w:r>
-              <w:t>130</w:t>
-            </w:r>
-          </w:p>
-        </w:tc>
-        <w:tc>
-          <w:tcPr>
-            <w:tcW w:w="786" w:type="pct"/>
-          </w:tcPr>
-          <w:p/>
-        </w:tc>
-        <w:tc>
-          <w:tcPr>
-            <w:tcW w:w="786" w:type="pct"/>
-          </w:tcPr>
-          <w:p/>
-        </w:tc>
-        <w:tc>
-          <w:tcPr>
-            <w:tcW w:w="786" w:type="pct"/>
-          </w:tcPr>
-          <w:p/>
-        </w:tc>
-        <w:tc>
-          <w:tcPr>
-            <w:tcW w:w="758" w:type="pct"/>
-          </w:tcPr>
-          <w:p/>
-        </w:tc>
-      </w:tr>
-      <w:tr>
-        <w:tc>
-          <w:tcPr>
-            <w:tcW w:w="1177" w:type="pct"/>
-          </w:tcPr>
-          <w:p>
-            <w:r>
-              <w:t>f10_l-d_kp_20_879</w:t>
-            </w:r>
-          </w:p>
-        </w:tc>
-        <w:tc>
-          <w:tcPr>
-            <w:tcW w:w="707" w:type="pct"/>
-          </w:tcPr>
-          <w:p>
-            <w:r>
-              <w:t>1025</w:t>
-            </w:r>
-          </w:p>
-        </w:tc>
-        <w:tc>
-          <w:tcPr>
-            <w:tcW w:w="786" w:type="pct"/>
-          </w:tcPr>
-          <w:p/>
-        </w:tc>
-        <w:tc>
-          <w:tcPr>
-            <w:tcW w:w="786" w:type="pct"/>
-          </w:tcPr>
-          <w:p/>
-        </w:tc>
-        <w:tc>
-          <w:tcPr>
-            <w:tcW w:w="786" w:type="pct"/>
-          </w:tcPr>
-          <w:p/>
-        </w:tc>
-        <w:tc>
-          <w:tcPr>
-            <w:tcW w:w="758" w:type="pct"/>
-          </w:tcPr>
-          <w:p/>
-        </w:tc>
-      </w:tr>
-    </w:tbl>
+              <m:t>weight</m:t>
+            </m:r>
+          </m:den>
+        </m:f>
+      </m:oMath>
+      <w:r>
+        <w:rPr>
+          <w:b/>
+          <w:bCs/>
+        </w:rPr>
+        <w:t>)</w:t>
+      </w:r>
+      <w:r>
+        <w:t>, which worked extremely well and was extremely suited to most of the problem instances</w:t>
+      </w:r>
+      <w:r>
+        <w:t xml:space="preserve">, so the algorithm was able to pick out the best solution easily </w:t>
+      </w:r>
+      <w:r>
+        <w:t>due to the</w:t>
+      </w:r>
+      <w:r>
+        <w:t xml:space="preserve"> wide gap between items with good and bad heuristic values</w:t>
+      </w:r>
+      <w:r>
+        <w:t xml:space="preserve">. </w:t>
+      </w:r>
+    </w:p>
+    <w:p>
+      <w:r>
+        <w:lastRenderedPageBreak/>
+        <w:t>Because of these reasons</w:t>
+      </w:r>
+      <w:r>
+        <w:t>,</w:t>
+      </w:r>
+      <w:r>
+        <w:rPr>
+          <w:b/>
+          <w:bCs/>
+        </w:rPr>
+        <w:t xml:space="preserve"> </w:t>
+      </w:r>
+      <w:r>
+        <w:rPr>
+          <w:b/>
+          <w:bCs/>
+        </w:rPr>
+        <w:t>none of the parameters h</w:t>
+      </w:r>
+      <w:r>
+        <w:rPr>
+          <w:b/>
+          <w:bCs/>
+        </w:rPr>
+        <w:t>o</w:t>
+      </w:r>
+      <w:r>
+        <w:rPr>
+          <w:b/>
+          <w:bCs/>
+        </w:rPr>
+        <w:t xml:space="preserve">ld weight in the algorithm, besides </w:t>
+      </w:r>
+      <w:proofErr w:type="spellStart"/>
+      <w:r>
+        <w:rPr>
+          <w:b/>
+          <w:bCs/>
+        </w:rPr>
+        <w:t>numAnts</w:t>
+      </w:r>
+      <w:proofErr w:type="spellEnd"/>
+      <w:r>
+        <w:t>.</w:t>
+      </w:r>
+      <w:r>
+        <w:t xml:space="preserve"> </w:t>
+      </w:r>
+      <w:r>
+        <w:t>To try</w:t>
+      </w:r>
+      <w:r>
+        <w:t xml:space="preserve"> fix this,</w:t>
+      </w:r>
+      <w:r>
+        <w:t xml:space="preserve"> </w:t>
+      </w:r>
+      <w:r>
+        <w:t xml:space="preserve">I </w:t>
+      </w:r>
+      <w:r>
+        <w:rPr>
+          <w:b/>
+          <w:bCs/>
+        </w:rPr>
+        <w:t>lowered the number of ants</w:t>
+      </w:r>
+      <w:r>
+        <w:rPr>
+          <w:b/>
+          <w:bCs/>
+        </w:rPr>
+        <w:t xml:space="preserve"> </w:t>
+      </w:r>
+      <w:r>
+        <w:rPr>
+          <w:b/>
+          <w:bCs/>
+        </w:rPr>
+        <w:t>significantly</w:t>
+      </w:r>
+      <w:r>
+        <w:t xml:space="preserve"> and</w:t>
+      </w:r>
+      <w:r>
+        <w:t xml:space="preserve"> </w:t>
+      </w:r>
+      <w:r>
+        <w:t xml:space="preserve">tweaked some of the values </w:t>
+      </w:r>
+      <w:r>
+        <w:t>from there</w:t>
+      </w:r>
+      <w:r>
+        <w:t xml:space="preserve"> to improve the performance </w:t>
+      </w:r>
+      <w:r>
+        <w:t xml:space="preserve">for </w:t>
+      </w:r>
+      <w:r>
+        <w:t>knapPI_1_100_1000_1</w:t>
+      </w:r>
+      <w:r>
+        <w:t xml:space="preserve"> since this was the only instance </w:t>
+      </w:r>
+      <w:r>
+        <w:t xml:space="preserve">which was affected by something other than </w:t>
+      </w:r>
+      <w:proofErr w:type="spellStart"/>
+      <w:r>
+        <w:rPr>
+          <w:b/>
+          <w:bCs/>
+        </w:rPr>
+        <w:t>numAnts</w:t>
+      </w:r>
+      <w:proofErr w:type="spellEnd"/>
+      <w:r>
+        <w:t xml:space="preserve"> (the rest would </w:t>
+      </w:r>
+      <w:r>
+        <w:t>consistently</w:t>
+      </w:r>
+      <w:r>
+        <w:t xml:space="preserve"> </w:t>
+      </w:r>
+      <w:r>
+        <w:t>be solved within one or two iterations</w:t>
+      </w:r>
+      <w:r>
+        <w:t xml:space="preserve"> even with ants lowered</w:t>
+      </w:r>
+      <w:r>
+        <w:t>)</w:t>
+      </w:r>
+      <w:r>
+        <w:t xml:space="preserve"> so</w:t>
+      </w:r>
+      <w:r>
+        <w:t xml:space="preserve"> that</w:t>
+      </w:r>
+      <w:r>
+        <w:t xml:space="preserve"> might give me a better clue about other parameters</w:t>
+      </w:r>
+      <w:r>
+        <w:t>.</w:t>
+      </w:r>
+      <w:r>
+        <w:t xml:space="preserve"> Unfortunately, the power of the heuristic function was too great and simply increasing beta was enough to swing the</w:t>
+      </w:r>
+      <w:r>
+        <w:t xml:space="preserve"> ACO performance</w:t>
+      </w:r>
+      <w:r>
+        <w:t xml:space="preserve">. </w:t>
+      </w:r>
+      <w:r>
+        <w:t>N</w:t>
+      </w:r>
+      <w:r>
+        <w:t xml:space="preserve">one of the other parameters </w:t>
+      </w:r>
+      <w:r>
+        <w:t xml:space="preserve">made any difference </w:t>
+      </w:r>
+      <w:r>
+        <w:t xml:space="preserve">to the algorithm’s performance </w:t>
+      </w:r>
+      <w:r>
+        <w:t>regardless of this.</w:t>
+      </w:r>
+      <w:r>
+        <w:t xml:space="preserve"> </w:t>
+      </w:r>
+    </w:p>
+    <w:p>
+      <w:r>
+        <w:rPr>
+          <w:b/>
+          <w:bCs/>
+        </w:rPr>
+        <w:t xml:space="preserve">I fear that this had turned into </w:t>
+      </w:r>
+      <w:r>
+        <w:rPr>
+          <w:b/>
+          <w:bCs/>
+        </w:rPr>
+        <w:t>overfitting</w:t>
+      </w:r>
+      <w:r>
+        <w:rPr>
+          <w:b/>
+          <w:bCs/>
+        </w:rPr>
+        <w:t xml:space="preserve"> the algorithm thus </w:t>
+      </w:r>
+      <w:r>
+        <w:rPr>
+          <w:b/>
+          <w:bCs/>
+        </w:rPr>
+        <w:t xml:space="preserve">I was hesitant to try </w:t>
+      </w:r>
+      <w:r>
+        <w:rPr>
+          <w:b/>
+          <w:bCs/>
+        </w:rPr>
+        <w:t xml:space="preserve">other </w:t>
+      </w:r>
+      <w:r>
+        <w:rPr>
+          <w:b/>
+          <w:bCs/>
+        </w:rPr>
+        <w:t>combinations of values to produce better results after this point</w:t>
+      </w:r>
+      <w:r>
+        <w:t>.</w:t>
+      </w:r>
+    </w:p>
+    <w:p>
+      <w:pPr>
+        <w:pStyle w:val="Heading2"/>
+      </w:pPr>
+      <w:r>
+        <w:t>Results</w:t>
+      </w:r>
+    </w:p>
     <w:p/>
     <w:p>
       <w:pPr>
@@ -2695,9 +2549,92 @@
     </w:p>
     <w:p>
       <w:r>
-        <w:t>asas</w:t>
-      </w:r>
-    </w:p>
+        <w:t xml:space="preserve">Because GA </w:t>
+      </w:r>
+      <w:r>
+        <w:t>constructs solutions randomly it naturally benefits from a large population size, regardless of the number of items</w:t>
+      </w:r>
+      <w:r>
+        <w:t xml:space="preserve"> in the problem instance</w:t>
+      </w:r>
+      <w:r>
+        <w:t>s.</w:t>
+      </w:r>
+      <w:r>
+        <w:t xml:space="preserve"> So</w:t>
+      </w:r>
+      <w:r>
+        <w:t>,</w:t>
+      </w:r>
+      <w:r>
+        <w:t xml:space="preserve"> tuning the </w:t>
+      </w:r>
+      <w:proofErr w:type="spellStart"/>
+      <w:r>
+        <w:rPr>
+          <w:b/>
+          <w:bCs/>
+        </w:rPr>
+        <w:t>populationSize</w:t>
+      </w:r>
+      <w:proofErr w:type="spellEnd"/>
+      <w:r>
+        <w:t xml:space="preserve"> parameter </w:t>
+      </w:r>
+      <w:r>
+        <w:t>increased performance significantly.</w:t>
+      </w:r>
+      <w:r>
+        <w:t xml:space="preserve"> </w:t>
+      </w:r>
+      <w:r>
+        <w:t xml:space="preserve">However, because ACO intelligently constructs solutions, </w:t>
+      </w:r>
+      <w:r>
+        <w:t>there are only so many valid solutions it can construct</w:t>
+      </w:r>
+      <w:r>
+        <w:t xml:space="preserve"> with so few values for most of the instances</w:t>
+      </w:r>
+      <w:r>
+        <w:t>. This coupled w</w:t>
+      </w:r>
+      <w:r>
+        <w:t xml:space="preserve">ith a very good heuristic function that </w:t>
+      </w:r>
+      <w:r>
+        <w:t>widely separates good and bad items</w:t>
+      </w:r>
+      <w:r>
+        <w:t>,</w:t>
+      </w:r>
+      <w:r>
+        <w:t xml:space="preserve"> the other parameters </w:t>
+      </w:r>
+      <w:r>
+        <w:t>become</w:t>
+      </w:r>
+      <w:r>
+        <w:t xml:space="preserve"> unnecessary if the number of ants is high enough as it is likely that at least one ant will come across the optimal solution within </w:t>
+      </w:r>
+      <w:r>
+        <w:t xml:space="preserve">one or two iterations. </w:t>
+      </w:r>
+      <w:r>
+        <w:t xml:space="preserve">It was thus very </w:t>
+      </w:r>
+      <w:r>
+        <w:t xml:space="preserve">difficult to tune these </w:t>
+      </w:r>
+      <w:r>
+        <w:t>parameters</w:t>
+      </w:r>
+      <w:r>
+        <w:t xml:space="preserve"> without overfitting the algorithm.</w:t>
+      </w:r>
+    </w:p>
+    <w:p/>
+    <w:p/>
     <w:p>
       <w:pPr>
         <w:pStyle w:val="Heading2"/>
@@ -2714,8 +2651,13 @@
           <w:numId w:val="2"/>
         </w:numPr>
       </w:pPr>
-      <w:r>
-        <w:t xml:space="preserve">Julstrom, B.A. (2005) Greedy, genetic, and greedy genetic algorithms for the quadratic knapsack problem, </w:t>
+      <w:proofErr w:type="spellStart"/>
+      <w:r>
+        <w:t>Julstrom</w:t>
+      </w:r>
+      <w:proofErr w:type="spellEnd"/>
+      <w:r>
+        <w:t xml:space="preserve">, B.A. (2005) Greedy, genetic, and greedy genetic algorithms for the quadratic knapsack problem, </w:t>
       </w:r>
       <w:r>
         <w:rPr>
@@ -2758,11 +2700,22 @@
         <w:t>Technical Transactions</w:t>
       </w:r>
       <w:r>
-        <w:t>, pp. 40–52. Available at: https://doi.org/10.4467/2353737XCT.14.056.3964.</w:t>
+        <w:t xml:space="preserve">, pp. 40–52. Available at: </w:t>
+      </w:r>
+      <w:hyperlink r:id="rId11" w:history="1">
+        <w:r>
+          <w:rPr>
+            <w:rStyle w:val="Hyperlink"/>
+          </w:rPr>
+          <w:t>https://doi.org/10.4467/2353737XCT.14.056.3964</w:t>
+        </w:r>
+      </w:hyperlink>
+      <w:r>
+        <w:t xml:space="preserve"> </w:t>
       </w:r>
     </w:p>
     <w:sectPr>
-      <w:footerReference w:type="default" r:id="rId11"/>
+      <w:footerReference w:type="default" r:id="rId12"/>
       <w:pgSz w:w="11906" w:h="16838"/>
       <w:pgMar w:top="1440" w:right="1440" w:bottom="1440" w:left="1440" w:header="708" w:footer="708" w:gutter="0"/>
       <w:cols w:space="708"/>
@@ -2864,69 +2817,6 @@
     </w:p>
     <w:p/>
   </w:footnote>
-  <w:footnote w:id="1">
-    <w:p>
-      <w:pPr>
-        <w:pStyle w:val="FootnoteText"/>
-        <w:rPr>
-          <w:lang w:val="en-US"/>
-        </w:rPr>
-      </w:pPr>
-      <w:r>
-        <w:rPr>
-          <w:rStyle w:val="FootnoteReference"/>
-        </w:rPr>
-        <w:footnoteRef/>
-      </w:r>
-      <w:r>
-        <w:t xml:space="preserve"> Sum </w:t>
-      </w:r>
-      <w:r>
-        <w:t>v</w:t>
-      </w:r>
-      <w:r>
-        <w:t>alue of items in the Knapsack</w:t>
-      </w:r>
-    </w:p>
-  </w:footnote>
-  <w:footnote w:id="2">
-    <w:p>
-      <w:pPr>
-        <w:pStyle w:val="FootnoteText"/>
-        <w:rPr>
-          <w:lang w:val="en-US"/>
-        </w:rPr>
-      </w:pPr>
-      <w:r>
-        <w:rPr>
-          <w:rStyle w:val="FootnoteReference"/>
-        </w:rPr>
-        <w:footnoteRef/>
-      </w:r>
-      <w:r>
-        <w:t xml:space="preserve"> Same unit as the optimum</w:t>
-      </w:r>
-    </w:p>
-  </w:footnote>
-  <w:footnote w:id="3">
-    <w:p>
-      <w:pPr>
-        <w:pStyle w:val="FootnoteText"/>
-        <w:rPr>
-          <w:lang w:val="en-US"/>
-        </w:rPr>
-      </w:pPr>
-      <w:r>
-        <w:rPr>
-          <w:rStyle w:val="FootnoteReference"/>
-        </w:rPr>
-        <w:footnoteRef/>
-      </w:r>
-      <w:r>
-        <w:t xml:space="preserve"> Same unit as the optimum</w:t>
-      </w:r>
-    </w:p>
-  </w:footnote>
 </w:footnotes>
 </file>
 
@@ -3200,6 +3090,118 @@
     </w:lvl>
   </w:abstractNum>
   <w:abstractNum w:abstractNumId="3" w15:restartNumberingAfterBreak="0">
+    <w:nsid w:val="480A5C71"/>
+    <w:multiLevelType w:val="hybridMultilevel"/>
+    <w:tmpl w:val="60A61802"/>
+    <w:lvl w:ilvl="0" w:tplc="5E52C412">
+      <w:numFmt w:val="bullet"/>
+      <w:lvlText w:val="-"/>
+      <w:lvlJc w:val="left"/>
+      <w:pPr>
+        <w:ind w:left="720" w:hanging="360"/>
+      </w:pPr>
+      <w:rPr>
+        <w:rFonts w:ascii="Arial" w:eastAsiaTheme="minorHAnsi" w:hAnsi="Arial" w:cs="Arial" w:hint="default"/>
+      </w:rPr>
+    </w:lvl>
+    <w:lvl w:ilvl="1" w:tplc="1C090003" w:tentative="1">
+      <w:start w:val="1"/>
+      <w:numFmt w:val="bullet"/>
+      <w:lvlText w:val="o"/>
+      <w:lvlJc w:val="left"/>
+      <w:pPr>
+        <w:ind w:left="1440" w:hanging="360"/>
+      </w:pPr>
+      <w:rPr>
+        <w:rFonts w:ascii="Courier New" w:hAnsi="Courier New" w:cs="Courier New" w:hint="default"/>
+      </w:rPr>
+    </w:lvl>
+    <w:lvl w:ilvl="2" w:tplc="1C090005" w:tentative="1">
+      <w:start w:val="1"/>
+      <w:numFmt w:val="bullet"/>
+      <w:lvlText w:val=""/>
+      <w:lvlJc w:val="left"/>
+      <w:pPr>
+        <w:ind w:left="2160" w:hanging="360"/>
+      </w:pPr>
+      <w:rPr>
+        <w:rFonts w:ascii="Wingdings" w:hAnsi="Wingdings" w:hint="default"/>
+      </w:rPr>
+    </w:lvl>
+    <w:lvl w:ilvl="3" w:tplc="1C090001" w:tentative="1">
+      <w:start w:val="1"/>
+      <w:numFmt w:val="bullet"/>
+      <w:lvlText w:val=""/>
+      <w:lvlJc w:val="left"/>
+      <w:pPr>
+        <w:ind w:left="2880" w:hanging="360"/>
+      </w:pPr>
+      <w:rPr>
+        <w:rFonts w:ascii="Symbol" w:hAnsi="Symbol" w:hint="default"/>
+      </w:rPr>
+    </w:lvl>
+    <w:lvl w:ilvl="4" w:tplc="1C090003" w:tentative="1">
+      <w:start w:val="1"/>
+      <w:numFmt w:val="bullet"/>
+      <w:lvlText w:val="o"/>
+      <w:lvlJc w:val="left"/>
+      <w:pPr>
+        <w:ind w:left="3600" w:hanging="360"/>
+      </w:pPr>
+      <w:rPr>
+        <w:rFonts w:ascii="Courier New" w:hAnsi="Courier New" w:cs="Courier New" w:hint="default"/>
+      </w:rPr>
+    </w:lvl>
+    <w:lvl w:ilvl="5" w:tplc="1C090005" w:tentative="1">
+      <w:start w:val="1"/>
+      <w:numFmt w:val="bullet"/>
+      <w:lvlText w:val=""/>
+      <w:lvlJc w:val="left"/>
+      <w:pPr>
+        <w:ind w:left="4320" w:hanging="360"/>
+      </w:pPr>
+      <w:rPr>
+        <w:rFonts w:ascii="Wingdings" w:hAnsi="Wingdings" w:hint="default"/>
+      </w:rPr>
+    </w:lvl>
+    <w:lvl w:ilvl="6" w:tplc="1C090001" w:tentative="1">
+      <w:start w:val="1"/>
+      <w:numFmt w:val="bullet"/>
+      <w:lvlText w:val=""/>
+      <w:lvlJc w:val="left"/>
+      <w:pPr>
+        <w:ind w:left="5040" w:hanging="360"/>
+      </w:pPr>
+      <w:rPr>
+        <w:rFonts w:ascii="Symbol" w:hAnsi="Symbol" w:hint="default"/>
+      </w:rPr>
+    </w:lvl>
+    <w:lvl w:ilvl="7" w:tplc="1C090003" w:tentative="1">
+      <w:start w:val="1"/>
+      <w:numFmt w:val="bullet"/>
+      <w:lvlText w:val="o"/>
+      <w:lvlJc w:val="left"/>
+      <w:pPr>
+        <w:ind w:left="5760" w:hanging="360"/>
+      </w:pPr>
+      <w:rPr>
+        <w:rFonts w:ascii="Courier New" w:hAnsi="Courier New" w:cs="Courier New" w:hint="default"/>
+      </w:rPr>
+    </w:lvl>
+    <w:lvl w:ilvl="8" w:tplc="1C090005" w:tentative="1">
+      <w:start w:val="1"/>
+      <w:numFmt w:val="bullet"/>
+      <w:lvlText w:val=""/>
+      <w:lvlJc w:val="left"/>
+      <w:pPr>
+        <w:ind w:left="6480" w:hanging="360"/>
+      </w:pPr>
+      <w:rPr>
+        <w:rFonts w:ascii="Wingdings" w:hAnsi="Wingdings" w:hint="default"/>
+      </w:rPr>
+    </w:lvl>
+  </w:abstractNum>
+  <w:abstractNum w:abstractNumId="4" w15:restartNumberingAfterBreak="0">
     <w:nsid w:val="5A652CD5"/>
     <w:multiLevelType w:val="hybridMultilevel"/>
     <w:tmpl w:val="D892DD5A"/>
@@ -3289,7 +3291,7 @@
     </w:lvl>
   </w:abstractNum>
   <w:num w:numId="1" w16cid:durableId="1811553027">
-    <w:abstractNumId w:val="3"/>
+    <w:abstractNumId w:val="4"/>
   </w:num>
   <w:num w:numId="2" w16cid:durableId="940991303">
     <w:abstractNumId w:val="1"/>
@@ -3299,6 +3301,9 @@
   </w:num>
   <w:num w:numId="4" w16cid:durableId="1026716936">
     <w:abstractNumId w:val="0"/>
+  </w:num>
+  <w:num w:numId="5" w16cid:durableId="302195888">
+    <w:abstractNumId w:val="3"/>
   </w:num>
 </w:numbering>
 </file>
@@ -3703,7 +3708,7 @@
   <w:style w:type="paragraph" w:default="1" w:styleId="Normal">
     <w:name w:val="Normal"/>
     <w:qFormat/>
-    <w:rsid w:val="00AA5A67"/>
+    <w:rsid w:val="002C7DFA"/>
     <w:rPr>
       <w:rFonts w:ascii="Arial" w:hAnsi="Arial" w:cs="Arial"/>
     </w:rPr>
@@ -3787,6 +3792,7 @@
   <w:style w:type="character" w:default="1" w:styleId="DefaultParagraphFont">
     <w:name w:val="Default Paragraph Font"/>
     <w:uiPriority w:val="1"/>
+    <w:semiHidden/>
     <w:unhideWhenUsed/>
   </w:style>
   <w:style w:type="table" w:default="1" w:styleId="TableNormal">
@@ -4001,6 +4007,16 @@
     <w:rsid w:val="005D7CDB"/>
     <w:rPr>
       <w:vertAlign w:val="superscript"/>
+    </w:rPr>
+  </w:style>
+  <w:style w:type="character" w:styleId="PlaceholderText">
+    <w:name w:val="Placeholder Text"/>
+    <w:basedOn w:val="DefaultParagraphFont"/>
+    <w:uiPriority w:val="99"/>
+    <w:semiHidden/>
+    <w:rsid w:val="00C157D6"/>
+    <w:rPr>
+      <w:color w:val="808080"/>
     </w:rPr>
   </w:style>
 </w:styles>

</xml_diff>